<commit_message>
Finished HW3; removed some junk from repository
</commit_message>
<xml_diff>
--- a/Andrew Peters - HW3.docx
+++ b/Andrew Peters - HW3.docx
@@ -7,6 +7,69 @@
         <w:autoSpaceDE w:val="0"/>
         <w:autoSpaceDN w:val="0"/>
         <w:adjustRightInd w:val="0"/>
+        <w:jc w:val="left"/>
+        <w:rPr>
+          <w:rFonts w:ascii="Candara" w:hAnsi="Candara" w:cs="CourierNew"/>
+          <w:kern w:val="0"/>
+          <w:sz w:val="24"/>
+        </w:rPr>
+      </w:pPr>
+      <w:r>
+        <w:rPr>
+          <w:rFonts w:ascii="Candara" w:hAnsi="Candara" w:cs="CourierNew"/>
+          <w:kern w:val="0"/>
+          <w:sz w:val="24"/>
+        </w:rPr>
+        <w:t>Andrew Peters</w:t>
+      </w:r>
+    </w:p>
+    <w:p>
+      <w:pPr>
+        <w:autoSpaceDE w:val="0"/>
+        <w:autoSpaceDN w:val="0"/>
+        <w:adjustRightInd w:val="0"/>
+        <w:jc w:val="left"/>
+        <w:rPr>
+          <w:rFonts w:ascii="Candara" w:hAnsi="Candara" w:cs="CourierNew"/>
+          <w:kern w:val="0"/>
+          <w:sz w:val="24"/>
+        </w:rPr>
+      </w:pPr>
+      <w:r>
+        <w:rPr>
+          <w:rFonts w:ascii="Candara" w:hAnsi="Candara" w:cs="CourierNew"/>
+          <w:kern w:val="0"/>
+          <w:sz w:val="24"/>
+        </w:rPr>
+        <w:t>2/26/15</w:t>
+      </w:r>
+    </w:p>
+    <w:p>
+      <w:pPr>
+        <w:autoSpaceDE w:val="0"/>
+        <w:autoSpaceDN w:val="0"/>
+        <w:adjustRightInd w:val="0"/>
+        <w:jc w:val="left"/>
+        <w:rPr>
+          <w:rFonts w:ascii="Candara" w:hAnsi="Candara" w:cs="CourierNew"/>
+          <w:kern w:val="0"/>
+          <w:sz w:val="24"/>
+        </w:rPr>
+      </w:pPr>
+      <w:r>
+        <w:rPr>
+          <w:rFonts w:ascii="Candara" w:hAnsi="Candara" w:cs="CourierNew"/>
+          <w:kern w:val="0"/>
+          <w:sz w:val="24"/>
+        </w:rPr>
+        <w:t>Dr. Song</w:t>
+      </w:r>
+    </w:p>
+    <w:p>
+      <w:pPr>
+        <w:autoSpaceDE w:val="0"/>
+        <w:autoSpaceDN w:val="0"/>
+        <w:adjustRightInd w:val="0"/>
         <w:jc w:val="center"/>
         <w:rPr>
           <w:rFonts w:ascii="Candara" w:hAnsi="Candara" w:cs="CourierNew"/>
@@ -71,6 +134,7 @@
         </w:rPr>
         <w:t xml:space="preserve">    </w:t>
       </w:r>
+      <w:proofErr w:type="gramStart"/>
       <w:r>
         <w:rPr>
           <w:rFonts w:ascii="Candara" w:hAnsi="Candara" w:cs="CourierNew"/>
@@ -79,6 +143,7 @@
         </w:rPr>
         <w:t>Spring</w:t>
       </w:r>
+      <w:proofErr w:type="gramEnd"/>
       <w:r>
         <w:rPr>
           <w:rFonts w:ascii="Candara" w:hAnsi="Candara" w:cs="CourierNew"/>
@@ -816,15 +881,33 @@
           <w:kern w:val="0"/>
           <w:sz w:val="24"/>
         </w:rPr>
-        <w:t>COMPLY: compliance status with regard to mammography (1 = woman in compliance with screening guidelines 0 = woman not in compliance with screening guidelines)</w:t>
-      </w:r>
-      <w:r>
-        <w:rPr>
-          <w:rFonts w:ascii="Candara" w:hAnsi="Candara" w:cs="CourierNew"/>
-          <w:kern w:val="0"/>
-          <w:sz w:val="24"/>
-        </w:rPr>
-        <w:t xml:space="preserve">7. Read the following paper and summarize at least 8 ways to look at the correlation. Please use one or two sentences to describe each way you choose. </w:t>
+        <w:t>COMPLY: compliance status with regard to mammography (1 = woman in compliance with screening guidelines 0 = woman not in compliance with screening guidelines</w:t>
+      </w:r>
+      <w:proofErr w:type="gramStart"/>
+      <w:r>
+        <w:rPr>
+          <w:rFonts w:ascii="Candara" w:hAnsi="Candara" w:cs="CourierNew"/>
+          <w:kern w:val="0"/>
+          <w:sz w:val="24"/>
+        </w:rPr>
+        <w:t>)</w:t>
+      </w:r>
+      <w:r>
+        <w:rPr>
+          <w:rFonts w:ascii="Candara" w:hAnsi="Candara" w:cs="CourierNew"/>
+          <w:kern w:val="0"/>
+          <w:sz w:val="24"/>
+        </w:rPr>
+        <w:t>7</w:t>
+      </w:r>
+      <w:proofErr w:type="gramEnd"/>
+      <w:r>
+        <w:rPr>
+          <w:rFonts w:ascii="Candara" w:hAnsi="Candara" w:cs="CourierNew"/>
+          <w:kern w:val="0"/>
+          <w:sz w:val="24"/>
+        </w:rPr>
+        <w:t xml:space="preserve">. Read the following paper and summarize at least 8 ways to look at the correlation. Please use one or two sentences to describe each way you choose. </w:t>
       </w:r>
     </w:p>
     <w:p>
@@ -882,13 +965,78 @@
           <w:sz w:val="24"/>
         </w:rPr>
       </w:pPr>
+      <w:proofErr w:type="gramStart"/>
       <w:r>
         <w:rPr>
           <w:rFonts w:ascii="Courier New" w:hAnsi="Courier New" w:cs="Courier New"/>
           <w:kern w:val="0"/>
           <w:sz w:val="24"/>
         </w:rPr>
-        <w:t>case age income havephys physrec womrel lump suscept1 severe1 benefit1 barrier1 intent1 comply</w:t>
+        <w:lastRenderedPageBreak/>
+        <w:t>case</w:t>
+      </w:r>
+      <w:proofErr w:type="gramEnd"/>
+      <w:r>
+        <w:rPr>
+          <w:rFonts w:ascii="Courier New" w:hAnsi="Courier New" w:cs="Courier New"/>
+          <w:kern w:val="0"/>
+          <w:sz w:val="24"/>
+        </w:rPr>
+        <w:t xml:space="preserve"> age income </w:t>
+      </w:r>
+      <w:proofErr w:type="spellStart"/>
+      <w:r>
+        <w:rPr>
+          <w:rFonts w:ascii="Courier New" w:hAnsi="Courier New" w:cs="Courier New"/>
+          <w:kern w:val="0"/>
+          <w:sz w:val="24"/>
+        </w:rPr>
+        <w:t>havephys</w:t>
+      </w:r>
+      <w:proofErr w:type="spellEnd"/>
+      <w:r>
+        <w:rPr>
+          <w:rFonts w:ascii="Courier New" w:hAnsi="Courier New" w:cs="Courier New"/>
+          <w:kern w:val="0"/>
+          <w:sz w:val="24"/>
+        </w:rPr>
+        <w:t xml:space="preserve"> </w:t>
+      </w:r>
+      <w:proofErr w:type="spellStart"/>
+      <w:r>
+        <w:rPr>
+          <w:rFonts w:ascii="Courier New" w:hAnsi="Courier New" w:cs="Courier New"/>
+          <w:kern w:val="0"/>
+          <w:sz w:val="24"/>
+        </w:rPr>
+        <w:t>physrec</w:t>
+      </w:r>
+      <w:proofErr w:type="spellEnd"/>
+      <w:r>
+        <w:rPr>
+          <w:rFonts w:ascii="Courier New" w:hAnsi="Courier New" w:cs="Courier New"/>
+          <w:kern w:val="0"/>
+          <w:sz w:val="24"/>
+        </w:rPr>
+        <w:t xml:space="preserve"> </w:t>
+      </w:r>
+      <w:proofErr w:type="spellStart"/>
+      <w:r>
+        <w:rPr>
+          <w:rFonts w:ascii="Courier New" w:hAnsi="Courier New" w:cs="Courier New"/>
+          <w:kern w:val="0"/>
+          <w:sz w:val="24"/>
+        </w:rPr>
+        <w:t>womrel</w:t>
+      </w:r>
+      <w:proofErr w:type="spellEnd"/>
+      <w:r>
+        <w:rPr>
+          <w:rFonts w:ascii="Courier New" w:hAnsi="Courier New" w:cs="Courier New"/>
+          <w:kern w:val="0"/>
+          <w:sz w:val="24"/>
+        </w:rPr>
+        <w:t xml:space="preserve"> lump suscept1 severe1 benefit1 barrier1 intent1 comply</w:t>
       </w:r>
     </w:p>
     <w:p>
@@ -930,7 +1078,6 @@
           <w:kern w:val="0"/>
           <w:sz w:val="24"/>
         </w:rPr>
-        <w:lastRenderedPageBreak/>
         <w:t>Run a series of regression analyses to test for the extent to which intention to obtain a mammogram is predicted by the following:</w:t>
       </w:r>
     </w:p>
@@ -1258,13 +1405,23 @@
         </w:rPr>
         <w:t xml:space="preserve">(1). </w:t>
       </w:r>
-      <w:r>
-        <w:rPr>
-          <w:rFonts w:ascii="Candara" w:hAnsi="Candara" w:cs="CourierNew"/>
-          <w:kern w:val="0"/>
-          <w:sz w:val="24"/>
-        </w:rPr>
-        <w:t>What proportion of variation in the criterion is accounted for by the two medical input variables (HAVEPHYS, PHYSREC)?</w:t>
+      <w:proofErr w:type="gramStart"/>
+      <w:r>
+        <w:rPr>
+          <w:rFonts w:ascii="Candara" w:hAnsi="Candara" w:cs="CourierNew"/>
+          <w:kern w:val="0"/>
+          <w:sz w:val="24"/>
+        </w:rPr>
+        <w:t>What</w:t>
+      </w:r>
+      <w:proofErr w:type="gramEnd"/>
+      <w:r>
+        <w:rPr>
+          <w:rFonts w:ascii="Candara" w:hAnsi="Candara" w:cs="CourierNew"/>
+          <w:kern w:val="0"/>
+          <w:sz w:val="24"/>
+        </w:rPr>
+        <w:t xml:space="preserve"> proportion of variation in the criterion is accounted for by the two medical input variables (HAVEPHYS, PHYSREC)?</w:t>
       </w:r>
       <w:r>
         <w:rPr>
@@ -1320,7 +1477,25 @@
           <w:kern w:val="0"/>
           <w:sz w:val="24"/>
         </w:rPr>
-        <w:t>est statistic, dfs, and p value.</w:t>
+        <w:t xml:space="preserve">est statistic, </w:t>
+      </w:r>
+      <w:proofErr w:type="spellStart"/>
+      <w:r>
+        <w:rPr>
+          <w:rFonts w:ascii="Candara" w:hAnsi="Candara" w:cs="CourierNew"/>
+          <w:kern w:val="0"/>
+          <w:sz w:val="24"/>
+        </w:rPr>
+        <w:t>dfs</w:t>
+      </w:r>
+      <w:proofErr w:type="spellEnd"/>
+      <w:r>
+        <w:rPr>
+          <w:rFonts w:ascii="Candara" w:hAnsi="Candara" w:cs="CourierNew"/>
+          <w:kern w:val="0"/>
+          <w:sz w:val="24"/>
+        </w:rPr>
+        <w:t>, and p value.</w:t>
       </w:r>
       <w:r>
         <w:rPr>
@@ -1368,7 +1543,43 @@
           <w:kern w:val="0"/>
           <w:sz w:val="24"/>
         </w:rPr>
-        <w:t>The first model, containing only the predictor variables “havephys” and “physrec” explain</w:t>
+        <w:t>The first model, containing only the predictor variables “</w:t>
+      </w:r>
+      <w:proofErr w:type="spellStart"/>
+      <w:r>
+        <w:rPr>
+          <w:rFonts w:ascii="Candara" w:hAnsi="Candara" w:cs="CourierNew"/>
+          <w:kern w:val="0"/>
+          <w:sz w:val="24"/>
+        </w:rPr>
+        <w:t>havephys</w:t>
+      </w:r>
+      <w:proofErr w:type="spellEnd"/>
+      <w:r>
+        <w:rPr>
+          <w:rFonts w:ascii="Candara" w:hAnsi="Candara" w:cs="CourierNew"/>
+          <w:kern w:val="0"/>
+          <w:sz w:val="24"/>
+        </w:rPr>
+        <w:t>” and “</w:t>
+      </w:r>
+      <w:proofErr w:type="spellStart"/>
+      <w:r>
+        <w:rPr>
+          <w:rFonts w:ascii="Candara" w:hAnsi="Candara" w:cs="CourierNew"/>
+          <w:kern w:val="0"/>
+          <w:sz w:val="24"/>
+        </w:rPr>
+        <w:t>physrec</w:t>
+      </w:r>
+      <w:proofErr w:type="spellEnd"/>
+      <w:r>
+        <w:rPr>
+          <w:rFonts w:ascii="Candara" w:hAnsi="Candara" w:cs="CourierNew"/>
+          <w:kern w:val="0"/>
+          <w:sz w:val="24"/>
+        </w:rPr>
+        <w:t>” explain</w:t>
       </w:r>
       <w:r>
         <w:rPr>
@@ -1460,7 +1671,25 @@
           <w:kern w:val="0"/>
           <w:sz w:val="24"/>
         </w:rPr>
-        <w:t xml:space="preserve"> = 0.022) of the variance in dependent variable intent1, which is a significant improvement over a model with no predictor variables (F(2, 284)=4.24, p=0.01533). </w:t>
+        <w:t xml:space="preserve"> = 0.022) of the variance in dependent variable intent1, which is a significant improvement over a model with no predictor variables (</w:t>
+      </w:r>
+      <w:proofErr w:type="gramStart"/>
+      <w:r>
+        <w:rPr>
+          <w:rFonts w:ascii="Candara" w:hAnsi="Candara" w:cs="CourierNew"/>
+          <w:kern w:val="0"/>
+          <w:sz w:val="24"/>
+        </w:rPr>
+        <w:t>F(</w:t>
+      </w:r>
+      <w:proofErr w:type="gramEnd"/>
+      <w:r>
+        <w:rPr>
+          <w:rFonts w:ascii="Candara" w:hAnsi="Candara" w:cs="CourierNew"/>
+          <w:kern w:val="0"/>
+          <w:sz w:val="24"/>
+        </w:rPr>
+        <w:t xml:space="preserve">2, 284)=4.24, p=0.01533). </w:t>
       </w:r>
     </w:p>
     <w:p>
@@ -1766,15 +1995,51 @@
           <w:kern w:val="0"/>
           <w:sz w:val="24"/>
         </w:rPr>
-        <w:t xml:space="preserve">The recommendation of a physician was a significant predictor of subjects’ intent to get a mammography, t(286)=2.89, p&lt;0.001. Whether a subject had a regular physician did not seem to be a significant predictor of </w:t>
-      </w:r>
-      <w:r>
-        <w:rPr>
-          <w:rFonts w:ascii="Candara" w:hAnsi="Candara" w:cs="CourierNew"/>
-          <w:kern w:val="0"/>
-          <w:sz w:val="24"/>
-        </w:rPr>
-        <w:t>intent, t(286)=0.062, p&gt;0.05.</w:t>
+        <w:t xml:space="preserve">The recommendation of a physician was a significant predictor of subjects’ intent to get a mammography, </w:t>
+      </w:r>
+      <w:proofErr w:type="gramStart"/>
+      <w:r>
+        <w:rPr>
+          <w:rFonts w:ascii="Candara" w:hAnsi="Candara" w:cs="CourierNew"/>
+          <w:kern w:val="0"/>
+          <w:sz w:val="24"/>
+        </w:rPr>
+        <w:t>t(</w:t>
+      </w:r>
+      <w:proofErr w:type="gramEnd"/>
+      <w:r>
+        <w:rPr>
+          <w:rFonts w:ascii="Candara" w:hAnsi="Candara" w:cs="CourierNew"/>
+          <w:kern w:val="0"/>
+          <w:sz w:val="24"/>
+        </w:rPr>
+        <w:t xml:space="preserve">286)=2.89, p&lt;0.001. Whether a subject had a regular physician did not seem to be a significant predictor of </w:t>
+      </w:r>
+      <w:r>
+        <w:rPr>
+          <w:rFonts w:ascii="Candara" w:hAnsi="Candara" w:cs="CourierNew"/>
+          <w:kern w:val="0"/>
+          <w:sz w:val="24"/>
+        </w:rPr>
+        <w:t xml:space="preserve">intent, </w:t>
+      </w:r>
+      <w:proofErr w:type="gramStart"/>
+      <w:r>
+        <w:rPr>
+          <w:rFonts w:ascii="Candara" w:hAnsi="Candara" w:cs="CourierNew"/>
+          <w:kern w:val="0"/>
+          <w:sz w:val="24"/>
+        </w:rPr>
+        <w:t>t(</w:t>
+      </w:r>
+      <w:proofErr w:type="gramEnd"/>
+      <w:r>
+        <w:rPr>
+          <w:rFonts w:ascii="Candara" w:hAnsi="Candara" w:cs="CourierNew"/>
+          <w:kern w:val="0"/>
+          <w:sz w:val="24"/>
+        </w:rPr>
+        <w:t>286)=0.062, p&gt;0.05.</w:t>
       </w:r>
       <w:r>
         <w:rPr>
@@ -1912,13 +2177,23 @@
         </w:rPr>
         <w:t xml:space="preserve">(2). </w:t>
       </w:r>
-      <w:r>
-        <w:rPr>
-          <w:rFonts w:ascii="Candara" w:hAnsi="Candara" w:cs="CourierNew"/>
-          <w:kern w:val="0"/>
-          <w:sz w:val="24"/>
-        </w:rPr>
-        <w:t>What proportion of variation in the criterion is accounted fo</w:t>
+      <w:proofErr w:type="gramStart"/>
+      <w:r>
+        <w:rPr>
+          <w:rFonts w:ascii="Candara" w:hAnsi="Candara" w:cs="CourierNew"/>
+          <w:kern w:val="0"/>
+          <w:sz w:val="24"/>
+        </w:rPr>
+        <w:t>What</w:t>
+      </w:r>
+      <w:proofErr w:type="gramEnd"/>
+      <w:r>
+        <w:rPr>
+          <w:rFonts w:ascii="Candara" w:hAnsi="Candara" w:cs="CourierNew"/>
+          <w:kern w:val="0"/>
+          <w:sz w:val="24"/>
+        </w:rPr>
+        <w:t xml:space="preserve"> proportion of variation in the criterion is accounted fo</w:t>
       </w:r>
       <w:r>
         <w:rPr>
@@ -1990,7 +2265,25 @@
           <w:kern w:val="0"/>
           <w:sz w:val="24"/>
         </w:rPr>
-        <w:t>est statistic, dfs, and p value.</w:t>
+        <w:t xml:space="preserve">est statistic, </w:t>
+      </w:r>
+      <w:proofErr w:type="spellStart"/>
+      <w:r>
+        <w:rPr>
+          <w:rFonts w:ascii="Candara" w:hAnsi="Candara" w:cs="CourierNew"/>
+          <w:kern w:val="0"/>
+          <w:sz w:val="24"/>
+        </w:rPr>
+        <w:t>dfs</w:t>
+      </w:r>
+      <w:proofErr w:type="spellEnd"/>
+      <w:r>
+        <w:rPr>
+          <w:rFonts w:ascii="Candara" w:hAnsi="Candara" w:cs="CourierNew"/>
+          <w:kern w:val="0"/>
+          <w:sz w:val="24"/>
+        </w:rPr>
+        <w:t>, and p value.</w:t>
       </w:r>
       <w:r>
         <w:rPr>
@@ -2000,6 +2293,81 @@
         </w:rPr>
         <w:t xml:space="preserve"> Which predictor(s) of this set, if any, (is/are) significant?</w:t>
       </w:r>
+    </w:p>
+    <w:p>
+      <w:pPr>
+        <w:tabs>
+          <w:tab w:val="left" w:pos="6036"/>
+        </w:tabs>
+        <w:autoSpaceDE w:val="0"/>
+        <w:autoSpaceDN w:val="0"/>
+        <w:adjustRightInd w:val="0"/>
+        <w:jc w:val="left"/>
+        <w:rPr>
+          <w:rFonts w:ascii="Candara" w:hAnsi="Candara" w:cs="CourierNew"/>
+          <w:kern w:val="0"/>
+          <w:sz w:val="24"/>
+        </w:rPr>
+      </w:pPr>
+    </w:p>
+    <w:p>
+      <w:pPr>
+        <w:tabs>
+          <w:tab w:val="left" w:pos="6036"/>
+        </w:tabs>
+        <w:autoSpaceDE w:val="0"/>
+        <w:autoSpaceDN w:val="0"/>
+        <w:adjustRightInd w:val="0"/>
+        <w:jc w:val="left"/>
+        <w:rPr>
+          <w:rFonts w:ascii="Candara" w:hAnsi="Candara" w:cs="CourierNew"/>
+          <w:kern w:val="0"/>
+          <w:sz w:val="24"/>
+        </w:rPr>
+      </w:pPr>
+      <w:bookmarkStart w:id="0" w:name="_GoBack"/>
+      <w:r>
+        <w:rPr>
+          <w:noProof/>
+          <w:lang w:eastAsia="en-US"/>
+        </w:rPr>
+        <w:drawing>
+          <wp:inline distT="0" distB="0" distL="0" distR="0" wp14:anchorId="5B73EBD2" wp14:editId="092AB644">
+            <wp:extent cx="5486400" cy="1758462"/>
+            <wp:effectExtent l="0" t="0" r="0" b="0"/>
+            <wp:docPr id="5" name="Picture 5"/>
+            <wp:cNvGraphicFramePr>
+              <a:graphicFrameLocks xmlns:a="http://schemas.openxmlformats.org/drawingml/2006/main" noChangeAspect="1"/>
+            </wp:cNvGraphicFramePr>
+            <a:graphic xmlns:a="http://schemas.openxmlformats.org/drawingml/2006/main">
+              <a:graphicData uri="http://schemas.openxmlformats.org/drawingml/2006/picture">
+                <pic:pic xmlns:pic="http://schemas.openxmlformats.org/drawingml/2006/picture">
+                  <pic:nvPicPr>
+                    <pic:cNvPr id="0" name=""/>
+                    <pic:cNvPicPr/>
+                  </pic:nvPicPr>
+                  <pic:blipFill>
+                    <a:blip r:embed="rId8"/>
+                    <a:stretch>
+                      <a:fillRect/>
+                    </a:stretch>
+                  </pic:blipFill>
+                  <pic:spPr>
+                    <a:xfrm>
+                      <a:off x="0" y="0"/>
+                      <a:ext cx="5486400" cy="1758462"/>
+                    </a:xfrm>
+                    <a:prstGeom prst="rect">
+                      <a:avLst/>
+                    </a:prstGeom>
+                  </pic:spPr>
+                </pic:pic>
+              </a:graphicData>
+            </a:graphic>
+          </wp:inline>
+        </w:drawing>
+      </w:r>
+      <w:bookmarkEnd w:id="0"/>
     </w:p>
     <w:p>
       <w:pPr>
@@ -2104,7 +2472,16 @@
           <w:kern w:val="0"/>
           <w:sz w:val="24"/>
         </w:rPr>
-        <w:t>0.052, giving us a delta-R-squared of</w:t>
+        <w:t xml:space="preserve">0.052, giving us a delta-R-squared </w:t>
+      </w:r>
+      <w:proofErr w:type="gramStart"/>
+      <w:r>
+        <w:rPr>
+          <w:rFonts w:ascii="Candara" w:hAnsi="Candara" w:cs="CourierNew"/>
+          <w:kern w:val="0"/>
+          <w:sz w:val="24"/>
+        </w:rPr>
+        <w:t>of</w:t>
       </w:r>
       <w:r>
         <w:rPr>
@@ -2114,6 +2491,7 @@
         </w:rPr>
         <w:t xml:space="preserve"> </w:t>
       </w:r>
+      <w:proofErr w:type="gramEnd"/>
       <m:oMath>
         <m:r>
           <w:rPr>
@@ -2206,15 +2584,41 @@
           <w:kern w:val="0"/>
           <w:sz w:val="24"/>
         </w:rPr>
-        <w:t>; thus, the history variables in the second model explain approximately 23% of the variance, over and above the medical input variables. This represents a significant improvement over a model with only the medical input variables, F(2,282)=</w:t>
-      </w:r>
-      <w:r>
-        <w:rPr>
-          <w:rFonts w:ascii="Candara" w:hAnsi="Candara" w:cs="CourierNew"/>
-          <w:kern w:val="0"/>
-          <w:sz w:val="24"/>
-        </w:rPr>
-        <w:t>4.33, p&lt;0.05.</w:t>
+        <w:t xml:space="preserve">; thus, the history variables in the second model explain approximately 23% of the variance, over and above the medical input variables. This represents a significant improvement over a model with only the medical input variables, </w:t>
+      </w:r>
+      <w:proofErr w:type="gramStart"/>
+      <w:r>
+        <w:rPr>
+          <w:rFonts w:ascii="Candara" w:hAnsi="Candara" w:cs="CourierNew"/>
+          <w:kern w:val="0"/>
+          <w:sz w:val="24"/>
+        </w:rPr>
+        <w:t>F(</w:t>
+      </w:r>
+      <w:proofErr w:type="gramEnd"/>
+      <w:r>
+        <w:rPr>
+          <w:rFonts w:ascii="Candara" w:hAnsi="Candara" w:cs="CourierNew"/>
+          <w:kern w:val="0"/>
+          <w:sz w:val="24"/>
+        </w:rPr>
+        <w:t>2,282)=</w:t>
+      </w:r>
+      <w:r>
+        <w:rPr>
+          <w:rFonts w:ascii="Candara" w:hAnsi="Candara" w:cs="CourierNew"/>
+          <w:kern w:val="0"/>
+          <w:sz w:val="24"/>
+        </w:rPr>
+        <w:t>3.42</w:t>
+      </w:r>
+      <w:r>
+        <w:rPr>
+          <w:rFonts w:ascii="Candara" w:hAnsi="Candara" w:cs="CourierNew"/>
+          <w:kern w:val="0"/>
+          <w:sz w:val="24"/>
+        </w:rPr>
+        <w:t>, p&lt;0.05.</w:t>
       </w:r>
     </w:p>
     <w:p>
@@ -2473,39 +2877,7 @@
                 <w:kern w:val="0"/>
                 <w:sz w:val="24"/>
               </w:rPr>
-              <m:t>(0.</m:t>
-            </m:r>
-            <m:r>
-              <w:rPr>
-                <w:rFonts w:ascii="Cambria Math" w:hAnsi="Cambria Math" w:cs="CourierNew"/>
-                <w:kern w:val="0"/>
-                <w:sz w:val="24"/>
-              </w:rPr>
-              <m:t>052</m:t>
-            </m:r>
-            <m:r>
-              <w:rPr>
-                <w:rFonts w:ascii="Cambria Math" w:hAnsi="Cambria Math" w:cs="CourierNew"/>
-                <w:kern w:val="0"/>
-                <w:sz w:val="24"/>
-              </w:rPr>
-              <m:t>-</m:t>
-            </m:r>
-            <m:r>
-              <w:rPr>
-                <w:rFonts w:ascii="Cambria Math" w:hAnsi="Cambria Math" w:cs="CourierNew"/>
-                <w:kern w:val="0"/>
-                <w:sz w:val="24"/>
-              </w:rPr>
-              <m:t>0.029</m:t>
-            </m:r>
-            <m:r>
-              <w:rPr>
-                <w:rFonts w:ascii="Cambria Math" w:hAnsi="Cambria Math" w:cs="CourierNew"/>
-                <w:kern w:val="0"/>
-                <w:sz w:val="24"/>
-              </w:rPr>
-              <m:t>)/(2)</m:t>
+              <m:t>(0.052-0.029)/(2)</m:t>
             </m:r>
           </m:num>
           <m:den>
@@ -2515,47 +2887,7 @@
                 <w:kern w:val="0"/>
                 <w:sz w:val="24"/>
               </w:rPr>
-              <m:t>(1-0.</m:t>
-            </m:r>
-            <m:r>
-              <w:rPr>
-                <w:rFonts w:ascii="Cambria Math" w:hAnsi="Cambria Math" w:cs="CourierNew"/>
-                <w:kern w:val="0"/>
-                <w:sz w:val="24"/>
-              </w:rPr>
-              <m:t>052</m:t>
-            </m:r>
-            <m:r>
-              <w:rPr>
-                <w:rFonts w:ascii="Cambria Math" w:hAnsi="Cambria Math" w:cs="CourierNew"/>
-                <w:kern w:val="0"/>
-                <w:sz w:val="24"/>
-              </w:rPr>
-              <m:t>)</m:t>
-            </m:r>
-            <m:r>
-              <w:rPr>
-                <w:rFonts w:ascii="Cambria Math" w:hAnsi="Cambria Math" w:cs="CourierNew"/>
-                <w:kern w:val="0"/>
-                <w:sz w:val="24"/>
-              </w:rPr>
-              <m:t>/(287-</m:t>
-            </m:r>
-            <m:r>
-              <w:rPr>
-                <w:rFonts w:ascii="Cambria Math" w:hAnsi="Cambria Math" w:cs="CourierNew"/>
-                <w:kern w:val="0"/>
-                <w:sz w:val="24"/>
-              </w:rPr>
-              <m:t>4</m:t>
-            </m:r>
-            <m:r>
-              <w:rPr>
-                <w:rFonts w:ascii="Cambria Math" w:hAnsi="Cambria Math" w:cs="CourierNew"/>
-                <w:kern w:val="0"/>
-                <w:sz w:val="24"/>
-              </w:rPr>
-              <m:t>-1)</m:t>
+              <m:t>(1-0.052)/(287-4-1)</m:t>
             </m:r>
           </m:den>
         </m:f>
@@ -2574,162 +2906,157 @@
           <w:kern w:val="0"/>
           <w:sz w:val="24"/>
         </w:rPr>
-        <w:t>4.33</w:t>
-      </w:r>
-    </w:p>
-    <w:p>
-      <w:pPr>
-        <w:tabs>
-          <w:tab w:val="left" w:pos="6036"/>
-        </w:tabs>
-        <w:autoSpaceDE w:val="0"/>
-        <w:autoSpaceDN w:val="0"/>
-        <w:adjustRightInd w:val="0"/>
-        <w:jc w:val="left"/>
-        <w:rPr>
-          <w:rFonts w:ascii="Candara" w:hAnsi="Candara" w:cs="CourierNew"/>
-          <w:kern w:val="0"/>
-          <w:sz w:val="24"/>
-        </w:rPr>
-      </w:pPr>
-    </w:p>
-    <w:p>
-      <w:pPr>
-        <w:tabs>
-          <w:tab w:val="left" w:pos="6036"/>
-        </w:tabs>
-        <w:autoSpaceDE w:val="0"/>
-        <w:autoSpaceDN w:val="0"/>
-        <w:adjustRightInd w:val="0"/>
-        <w:jc w:val="left"/>
-        <w:rPr>
-          <w:rFonts w:ascii="Candara" w:hAnsi="Candara" w:cs="CourierNew"/>
-          <w:kern w:val="0"/>
-          <w:sz w:val="24"/>
-        </w:rPr>
-      </w:pPr>
-    </w:p>
-    <w:p>
-      <w:pPr>
-        <w:tabs>
-          <w:tab w:val="left" w:pos="6036"/>
-        </w:tabs>
-        <w:autoSpaceDE w:val="0"/>
-        <w:autoSpaceDN w:val="0"/>
-        <w:adjustRightInd w:val="0"/>
-        <w:jc w:val="left"/>
-        <w:rPr>
-          <w:rFonts w:ascii="Candara" w:hAnsi="Candara" w:cs="CourierNew"/>
-          <w:kern w:val="0"/>
-          <w:sz w:val="24"/>
-        </w:rPr>
-      </w:pPr>
-      <w:r>
-        <w:rPr>
-          <w:rFonts w:ascii="Candara" w:hAnsi="Candara" w:cs="CourierNew"/>
-          <w:kern w:val="0"/>
-          <w:sz w:val="24"/>
-        </w:rPr>
-        <w:t>Whether the subject was related to a woman who has had breast cancer was a significant predictor of intent, t(286)=2.579, p&lt;0.05.</w:t>
-      </w:r>
-    </w:p>
-    <w:p>
-      <w:pPr>
-        <w:tabs>
-          <w:tab w:val="left" w:pos="6036"/>
-        </w:tabs>
-        <w:autoSpaceDE w:val="0"/>
-        <w:autoSpaceDN w:val="0"/>
-        <w:adjustRightInd w:val="0"/>
-        <w:jc w:val="left"/>
-        <w:rPr>
-          <w:rFonts w:ascii="Candara" w:hAnsi="Candara" w:cs="CourierNew"/>
-          <w:kern w:val="0"/>
-          <w:sz w:val="24"/>
-        </w:rPr>
-      </w:pPr>
-    </w:p>
-    <w:p>
-      <w:pPr>
-        <w:tabs>
-          <w:tab w:val="left" w:pos="6036"/>
-        </w:tabs>
-        <w:autoSpaceDE w:val="0"/>
-        <w:autoSpaceDN w:val="0"/>
-        <w:adjustRightInd w:val="0"/>
-        <w:jc w:val="left"/>
-        <w:rPr>
-          <w:rFonts w:ascii="Candara" w:hAnsi="Candara" w:cs="CourierNew"/>
-          <w:kern w:val="0"/>
-          <w:sz w:val="24"/>
-        </w:rPr>
-      </w:pPr>
-      <w:r>
-        <w:rPr>
-          <w:rFonts w:ascii="Candara" w:hAnsi="Candara" w:cs="CourierNew"/>
-          <w:kern w:val="0"/>
-          <w:sz w:val="24"/>
-        </w:rPr>
-        <w:t>Whether the subject had ever felt a lump was not a significant predictor of intent, t(286)=0.58, p&gt;0.05.</w:t>
-      </w:r>
-    </w:p>
-    <w:p>
-      <w:pPr>
-        <w:tabs>
-          <w:tab w:val="left" w:pos="6036"/>
-        </w:tabs>
-        <w:autoSpaceDE w:val="0"/>
-        <w:autoSpaceDN w:val="0"/>
-        <w:adjustRightInd w:val="0"/>
-        <w:jc w:val="left"/>
-        <w:rPr>
-          <w:rFonts w:ascii="Candara" w:hAnsi="Candara" w:cs="CourierNew"/>
-          <w:kern w:val="0"/>
-          <w:sz w:val="24"/>
-        </w:rPr>
-      </w:pPr>
-      <w:r>
-        <w:rPr>
-          <w:noProof/>
-          <w:lang w:eastAsia="en-US"/>
+        <w:t>3.42</w:t>
+      </w:r>
+    </w:p>
+    <w:p>
+      <w:pPr>
+        <w:tabs>
+          <w:tab w:val="left" w:pos="6036"/>
+        </w:tabs>
+        <w:autoSpaceDE w:val="0"/>
+        <w:autoSpaceDN w:val="0"/>
+        <w:adjustRightInd w:val="0"/>
+        <w:jc w:val="left"/>
+        <w:rPr>
+          <w:rFonts w:ascii="Candara" w:hAnsi="Candara" w:cs="CourierNew"/>
+          <w:kern w:val="0"/>
+          <w:sz w:val="24"/>
+        </w:rPr>
+      </w:pPr>
+    </w:p>
+    <w:p>
+      <w:pPr>
+        <w:tabs>
+          <w:tab w:val="left" w:pos="6036"/>
+        </w:tabs>
+        <w:autoSpaceDE w:val="0"/>
+        <w:autoSpaceDN w:val="0"/>
+        <w:adjustRightInd w:val="0"/>
+        <w:jc w:val="left"/>
+        <w:rPr>
+          <w:rFonts w:ascii="Candara" w:hAnsi="Candara" w:cs="CourierNew"/>
+          <w:kern w:val="0"/>
+          <w:sz w:val="24"/>
+        </w:rPr>
+      </w:pPr>
+    </w:p>
+    <w:p>
+      <w:pPr>
+        <w:tabs>
+          <w:tab w:val="left" w:pos="6036"/>
+        </w:tabs>
+        <w:autoSpaceDE w:val="0"/>
+        <w:autoSpaceDN w:val="0"/>
+        <w:adjustRightInd w:val="0"/>
+        <w:jc w:val="left"/>
+        <w:rPr>
+          <w:rFonts w:ascii="Candara" w:hAnsi="Candara" w:cs="CourierNew"/>
+          <w:kern w:val="0"/>
+          <w:sz w:val="24"/>
+        </w:rPr>
+      </w:pPr>
+      <w:r>
+        <w:rPr>
+          <w:rFonts w:ascii="Candara" w:hAnsi="Candara" w:cs="CourierNew"/>
+          <w:kern w:val="0"/>
+          <w:sz w:val="24"/>
         </w:rPr>
         <w:lastRenderedPageBreak/>
-        <w:drawing>
-          <wp:inline distT="0" distB="0" distL="0" distR="0" wp14:anchorId="657FCDFA" wp14:editId="739F22D2">
-            <wp:extent cx="4313055" cy="2551060"/>
-            <wp:effectExtent l="0" t="0" r="0" b="1905"/>
-            <wp:docPr id="3" name="Picture 3"/>
-            <wp:cNvGraphicFramePr>
-              <a:graphicFrameLocks xmlns:a="http://schemas.openxmlformats.org/drawingml/2006/main" noChangeAspect="1"/>
-            </wp:cNvGraphicFramePr>
-            <a:graphic xmlns:a="http://schemas.openxmlformats.org/drawingml/2006/main">
-              <a:graphicData uri="http://schemas.openxmlformats.org/drawingml/2006/picture">
-                <pic:pic xmlns:pic="http://schemas.openxmlformats.org/drawingml/2006/picture">
-                  <pic:nvPicPr>
-                    <pic:cNvPr id="0" name=""/>
-                    <pic:cNvPicPr/>
-                  </pic:nvPicPr>
-                  <pic:blipFill>
-                    <a:blip r:embed="rId8"/>
-                    <a:stretch>
-                      <a:fillRect/>
-                    </a:stretch>
-                  </pic:blipFill>
-                  <pic:spPr>
-                    <a:xfrm>
-                      <a:off x="0" y="0"/>
-                      <a:ext cx="4315359" cy="2552423"/>
-                    </a:xfrm>
-                    <a:prstGeom prst="rect">
-                      <a:avLst/>
-                    </a:prstGeom>
-                  </pic:spPr>
-                </pic:pic>
-              </a:graphicData>
-            </a:graphic>
-          </wp:inline>
-        </w:drawing>
-      </w:r>
+        <w:t xml:space="preserve">Whether the subject was related to a woman who has had breast cancer was a significant predictor of intent, </w:t>
+      </w:r>
+      <w:proofErr w:type="gramStart"/>
+      <w:r>
+        <w:rPr>
+          <w:rFonts w:ascii="Candara" w:hAnsi="Candara" w:cs="CourierNew"/>
+          <w:kern w:val="0"/>
+          <w:sz w:val="24"/>
+        </w:rPr>
+        <w:t>t(</w:t>
+      </w:r>
+      <w:proofErr w:type="gramEnd"/>
+      <w:r>
+        <w:rPr>
+          <w:rFonts w:ascii="Candara" w:hAnsi="Candara" w:cs="CourierNew"/>
+          <w:kern w:val="0"/>
+          <w:sz w:val="24"/>
+        </w:rPr>
+        <w:t>286)=2.579, p&lt;0.05.</w:t>
+      </w:r>
+    </w:p>
+    <w:p>
+      <w:pPr>
+        <w:tabs>
+          <w:tab w:val="left" w:pos="6036"/>
+        </w:tabs>
+        <w:autoSpaceDE w:val="0"/>
+        <w:autoSpaceDN w:val="0"/>
+        <w:adjustRightInd w:val="0"/>
+        <w:jc w:val="left"/>
+        <w:rPr>
+          <w:rFonts w:ascii="Candara" w:hAnsi="Candara" w:cs="CourierNew"/>
+          <w:kern w:val="0"/>
+          <w:sz w:val="24"/>
+        </w:rPr>
+      </w:pPr>
+    </w:p>
+    <w:p>
+      <w:pPr>
+        <w:tabs>
+          <w:tab w:val="left" w:pos="6036"/>
+        </w:tabs>
+        <w:autoSpaceDE w:val="0"/>
+        <w:autoSpaceDN w:val="0"/>
+        <w:adjustRightInd w:val="0"/>
+        <w:jc w:val="left"/>
+        <w:rPr>
+          <w:rFonts w:ascii="Candara" w:hAnsi="Candara" w:cs="CourierNew"/>
+          <w:kern w:val="0"/>
+          <w:sz w:val="24"/>
+        </w:rPr>
+      </w:pPr>
+      <w:r>
+        <w:rPr>
+          <w:rFonts w:ascii="Candara" w:hAnsi="Candara" w:cs="CourierNew"/>
+          <w:kern w:val="0"/>
+          <w:sz w:val="24"/>
+        </w:rPr>
+        <w:t xml:space="preserve">Whether the subject had ever felt a lump was not a significant predictor of intent, </w:t>
+      </w:r>
+      <w:proofErr w:type="gramStart"/>
+      <w:r>
+        <w:rPr>
+          <w:rFonts w:ascii="Candara" w:hAnsi="Candara" w:cs="CourierNew"/>
+          <w:kern w:val="0"/>
+          <w:sz w:val="24"/>
+        </w:rPr>
+        <w:t>t(</w:t>
+      </w:r>
+      <w:proofErr w:type="gramEnd"/>
+      <w:r>
+        <w:rPr>
+          <w:rFonts w:ascii="Candara" w:hAnsi="Candara" w:cs="CourierNew"/>
+          <w:kern w:val="0"/>
+          <w:sz w:val="24"/>
+        </w:rPr>
+        <w:t>286)=0.58, p&gt;0.05.</w:t>
+      </w:r>
+    </w:p>
+    <w:p>
+      <w:pPr>
+        <w:tabs>
+          <w:tab w:val="left" w:pos="6036"/>
+        </w:tabs>
+        <w:autoSpaceDE w:val="0"/>
+        <w:autoSpaceDN w:val="0"/>
+        <w:adjustRightInd w:val="0"/>
+        <w:jc w:val="left"/>
+        <w:rPr>
+          <w:rFonts w:ascii="Candara" w:hAnsi="Candara" w:cs="CourierNew"/>
+          <w:kern w:val="0"/>
+          <w:sz w:val="24"/>
+        </w:rPr>
+      </w:pPr>
     </w:p>
     <w:p>
       <w:pPr>
@@ -2816,7 +3143,25 @@
           <w:kern w:val="0"/>
           <w:sz w:val="24"/>
         </w:rPr>
-        <w:t>est statistic, dfs, and p value.</w:t>
+        <w:t xml:space="preserve">est statistic, </w:t>
+      </w:r>
+      <w:proofErr w:type="spellStart"/>
+      <w:r>
+        <w:rPr>
+          <w:rFonts w:ascii="Candara" w:hAnsi="Candara" w:cs="CourierNew"/>
+          <w:kern w:val="0"/>
+          <w:sz w:val="24"/>
+        </w:rPr>
+        <w:t>dfs</w:t>
+      </w:r>
+      <w:proofErr w:type="spellEnd"/>
+      <w:r>
+        <w:rPr>
+          <w:rFonts w:ascii="Candara" w:hAnsi="Candara" w:cs="CourierNew"/>
+          <w:kern w:val="0"/>
+          <w:sz w:val="24"/>
+        </w:rPr>
+        <w:t>, and p value.</w:t>
       </w:r>
       <w:r>
         <w:rPr>
@@ -2826,22 +3171,6 @@
         </w:rPr>
         <w:t xml:space="preserve"> Which predictor(s) of this set, if any, (is/are) significant?</w:t>
       </w:r>
-    </w:p>
-    <w:p>
-      <w:pPr>
-        <w:tabs>
-          <w:tab w:val="left" w:pos="6036"/>
-        </w:tabs>
-        <w:autoSpaceDE w:val="0"/>
-        <w:autoSpaceDN w:val="0"/>
-        <w:adjustRightInd w:val="0"/>
-        <w:jc w:val="left"/>
-        <w:rPr>
-          <w:rFonts w:ascii="Candara" w:hAnsi="Candara" w:cs="CourierNew"/>
-          <w:kern w:val="0"/>
-          <w:sz w:val="24"/>
-        </w:rPr>
-      </w:pPr>
     </w:p>
     <w:p>
       <w:pPr>
@@ -2951,29 +3280,7 @@
             <w:kern w:val="0"/>
             <w:sz w:val="24"/>
           </w:rPr>
-          <m:t>=</m:t>
-        </m:r>
-        <m:r>
-          <m:rPr>
-            <m:sty m:val="p"/>
-          </m:rPr>
-          <w:rPr>
-            <w:rFonts w:ascii="Cambria Math" w:hAnsi="Candara" w:cs="CourierNew"/>
-            <w:kern w:val="0"/>
-            <w:sz w:val="24"/>
-          </w:rPr>
-          <m:t>0.1</m:t>
-        </m:r>
-        <m:r>
-          <m:rPr>
-            <m:sty m:val="p"/>
-          </m:rPr>
-          <w:rPr>
-            <w:rFonts w:ascii="Cambria Math" w:hAnsi="Candara" w:cs="CourierNew"/>
-            <w:kern w:val="0"/>
-            <w:sz w:val="24"/>
-          </w:rPr>
-          <m:t>19</m:t>
+          <m:t>=0.119</m:t>
         </m:r>
         <m:r>
           <m:rPr>
@@ -2995,29 +3302,7 @@
             <w:kern w:val="0"/>
             <w:sz w:val="24"/>
           </w:rPr>
-          <m:t>0.052=</m:t>
-        </m:r>
-        <m:r>
-          <m:rPr>
-            <m:sty m:val="p"/>
-          </m:rPr>
-          <w:rPr>
-            <w:rFonts w:ascii="Cambria Math" w:hAnsi="Candara" w:cs="CourierNew"/>
-            <w:kern w:val="0"/>
-            <w:sz w:val="24"/>
-          </w:rPr>
-          <m:t xml:space="preserve"> .06</m:t>
-        </m:r>
-        <m:r>
-          <m:rPr>
-            <m:sty m:val="p"/>
-          </m:rPr>
-          <w:rPr>
-            <w:rFonts w:ascii="Cambria Math" w:hAnsi="Candara" w:cs="CourierNew"/>
-            <w:kern w:val="0"/>
-            <w:sz w:val="24"/>
-          </w:rPr>
-          <m:t>7</m:t>
+          <m:t>0.052= .067</m:t>
         </m:r>
       </m:oMath>
       <w:r>
@@ -3082,7 +3367,25 @@
           <w:kern w:val="0"/>
           <w:sz w:val="24"/>
         </w:rPr>
-        <w:t>This is a significant improvement over the variance explained by a model with only medical and history variables, F(4, 278)=</w:t>
+        <w:t xml:space="preserve">This is a significant improvement over the variance explained by a model with only medical and history variables, </w:t>
+      </w:r>
+      <w:proofErr w:type="gramStart"/>
+      <w:r>
+        <w:rPr>
+          <w:rFonts w:ascii="Candara" w:hAnsi="Candara" w:cs="CourierNew"/>
+          <w:kern w:val="0"/>
+          <w:sz w:val="24"/>
+        </w:rPr>
+        <w:t>F(</w:t>
+      </w:r>
+      <w:proofErr w:type="gramEnd"/>
+      <w:r>
+        <w:rPr>
+          <w:rFonts w:ascii="Candara" w:hAnsi="Candara" w:cs="CourierNew"/>
+          <w:kern w:val="0"/>
+          <w:sz w:val="24"/>
+        </w:rPr>
+        <w:t>4, 278)=</w:t>
       </w:r>
       <w:r>
         <w:rPr>
@@ -3341,63 +3644,7 @@
                 <w:kern w:val="0"/>
                 <w:sz w:val="24"/>
               </w:rPr>
-              <m:t>(0.</m:t>
-            </m:r>
-            <m:r>
-              <w:rPr>
-                <w:rFonts w:ascii="Cambria Math" w:hAnsi="Cambria Math" w:cs="CourierNew"/>
-                <w:kern w:val="0"/>
-                <w:sz w:val="24"/>
-              </w:rPr>
-              <m:t>1</m:t>
-            </m:r>
-            <m:r>
-              <w:rPr>
-                <w:rFonts w:ascii="Cambria Math" w:hAnsi="Cambria Math" w:cs="CourierNew"/>
-                <w:kern w:val="0"/>
-                <w:sz w:val="24"/>
-              </w:rPr>
-              <m:t>19</m:t>
-            </m:r>
-            <m:r>
-              <w:rPr>
-                <w:rFonts w:ascii="Cambria Math" w:hAnsi="Cambria Math" w:cs="CourierNew"/>
-                <w:kern w:val="0"/>
-                <w:sz w:val="24"/>
-              </w:rPr>
-              <m:t>-0.0</m:t>
-            </m:r>
-            <m:r>
-              <w:rPr>
-                <w:rFonts w:ascii="Cambria Math" w:hAnsi="Cambria Math" w:cs="CourierNew"/>
-                <w:kern w:val="0"/>
-                <w:sz w:val="24"/>
-              </w:rPr>
-              <m:t>52</m:t>
-            </m:r>
-            <m:r>
-              <w:rPr>
-                <w:rFonts w:ascii="Cambria Math" w:hAnsi="Cambria Math" w:cs="CourierNew"/>
-                <w:kern w:val="0"/>
-                <w:sz w:val="24"/>
-              </w:rPr>
-              <m:t>)/(</m:t>
-            </m:r>
-            <m:r>
-              <w:rPr>
-                <w:rFonts w:ascii="Cambria Math" w:hAnsi="Cambria Math" w:cs="CourierNew"/>
-                <w:kern w:val="0"/>
-                <w:sz w:val="24"/>
-              </w:rPr>
-              <m:t>4</m:t>
-            </m:r>
-            <m:r>
-              <w:rPr>
-                <w:rFonts w:ascii="Cambria Math" w:hAnsi="Cambria Math" w:cs="CourierNew"/>
-                <w:kern w:val="0"/>
-                <w:sz w:val="24"/>
-              </w:rPr>
-              <m:t>)</m:t>
+              <m:t>(0.119-0.052)/(4)</m:t>
             </m:r>
           </m:num>
           <m:den>
@@ -3407,39 +3654,7 @@
                 <w:kern w:val="0"/>
                 <w:sz w:val="24"/>
               </w:rPr>
-              <m:t>(1-0.</m:t>
-            </m:r>
-            <m:r>
-              <w:rPr>
-                <w:rFonts w:ascii="Cambria Math" w:hAnsi="Cambria Math" w:cs="CourierNew"/>
-                <w:kern w:val="0"/>
-                <w:sz w:val="24"/>
-              </w:rPr>
-              <m:t>119</m:t>
-            </m:r>
-            <m:r>
-              <w:rPr>
-                <w:rFonts w:ascii="Cambria Math" w:hAnsi="Cambria Math" w:cs="CourierNew"/>
-                <w:kern w:val="0"/>
-                <w:sz w:val="24"/>
-              </w:rPr>
-              <m:t>)/(287-</m:t>
-            </m:r>
-            <m:r>
-              <w:rPr>
-                <w:rFonts w:ascii="Cambria Math" w:hAnsi="Cambria Math" w:cs="CourierNew"/>
-                <w:kern w:val="0"/>
-                <w:sz w:val="24"/>
-              </w:rPr>
-              <m:t>8</m:t>
-            </m:r>
-            <m:r>
-              <w:rPr>
-                <w:rFonts w:ascii="Cambria Math" w:hAnsi="Cambria Math" w:cs="CourierNew"/>
-                <w:kern w:val="0"/>
-                <w:sz w:val="24"/>
-              </w:rPr>
-              <m:t>-1)</m:t>
+              <m:t>(1-0.119)/(287-8-1)</m:t>
             </m:r>
           </m:den>
         </m:f>
@@ -3498,7 +3713,25 @@
           <w:kern w:val="0"/>
           <w:sz w:val="24"/>
         </w:rPr>
-        <w:t>Perceived susceptibility was a significant predictor of intent, t(278)=2.013, p&lt;</w:t>
+        <w:t xml:space="preserve">Perceived susceptibility was a significant predictor of intent, </w:t>
+      </w:r>
+      <w:proofErr w:type="gramStart"/>
+      <w:r>
+        <w:rPr>
+          <w:rFonts w:ascii="Candara" w:hAnsi="Candara" w:cs="CourierNew"/>
+          <w:kern w:val="0"/>
+          <w:sz w:val="24"/>
+        </w:rPr>
+        <w:t>t(</w:t>
+      </w:r>
+      <w:proofErr w:type="gramEnd"/>
+      <w:r>
+        <w:rPr>
+          <w:rFonts w:ascii="Candara" w:hAnsi="Candara" w:cs="CourierNew"/>
+          <w:kern w:val="0"/>
+          <w:sz w:val="24"/>
+        </w:rPr>
+        <w:t>278)=2.013, p&lt;</w:t>
       </w:r>
       <w:r>
         <w:rPr>
@@ -3530,156 +3763,158 @@
           <w:kern w:val="0"/>
           <w:sz w:val="24"/>
         </w:rPr>
-        <w:t>Perceived benefits of a mammography was</w:t>
-      </w:r>
-      <w:r>
-        <w:rPr>
-          <w:rFonts w:ascii="Candara" w:hAnsi="Candara" w:cs="CourierNew"/>
-          <w:kern w:val="0"/>
-          <w:sz w:val="24"/>
-        </w:rPr>
-        <w:t xml:space="preserve"> a significant predictor of intent, t(278)=3.453, p&lt;0.001.</w:t>
-      </w:r>
-    </w:p>
-    <w:p>
-      <w:pPr>
-        <w:tabs>
-          <w:tab w:val="left" w:pos="6036"/>
-        </w:tabs>
-        <w:autoSpaceDE w:val="0"/>
-        <w:autoSpaceDN w:val="0"/>
-        <w:adjustRightInd w:val="0"/>
-        <w:jc w:val="left"/>
-        <w:rPr>
-          <w:rFonts w:ascii="Candara" w:hAnsi="Candara" w:cs="CourierNew"/>
-          <w:kern w:val="0"/>
-          <w:sz w:val="24"/>
-        </w:rPr>
-      </w:pPr>
-    </w:p>
-    <w:p>
-      <w:pPr>
-        <w:tabs>
-          <w:tab w:val="left" w:pos="6036"/>
-        </w:tabs>
-        <w:autoSpaceDE w:val="0"/>
-        <w:autoSpaceDN w:val="0"/>
-        <w:adjustRightInd w:val="0"/>
-        <w:jc w:val="left"/>
-        <w:rPr>
-          <w:rFonts w:ascii="Candara" w:hAnsi="Candara" w:cs="CourierNew"/>
-          <w:kern w:val="0"/>
-          <w:sz w:val="24"/>
-        </w:rPr>
-      </w:pPr>
-      <w:r>
-        <w:rPr>
-          <w:rFonts w:ascii="Candara" w:hAnsi="Candara" w:cs="CourierNew"/>
-          <w:kern w:val="0"/>
-          <w:sz w:val="24"/>
-        </w:rPr>
-        <w:t>Perceived severity of breast cancer was NOT a significant predictor, t(287)=-0.456, p&gt;0.05.</w:t>
-      </w:r>
-    </w:p>
-    <w:p>
-      <w:pPr>
-        <w:tabs>
-          <w:tab w:val="left" w:pos="6036"/>
-        </w:tabs>
-        <w:autoSpaceDE w:val="0"/>
-        <w:autoSpaceDN w:val="0"/>
-        <w:adjustRightInd w:val="0"/>
-        <w:jc w:val="left"/>
-        <w:rPr>
-          <w:rFonts w:ascii="Candara" w:hAnsi="Candara" w:cs="CourierNew"/>
-          <w:kern w:val="0"/>
-          <w:sz w:val="24"/>
-        </w:rPr>
-      </w:pPr>
-    </w:p>
-    <w:p>
-      <w:pPr>
-        <w:tabs>
-          <w:tab w:val="left" w:pos="6036"/>
-        </w:tabs>
-        <w:autoSpaceDE w:val="0"/>
-        <w:autoSpaceDN w:val="0"/>
-        <w:adjustRightInd w:val="0"/>
-        <w:jc w:val="left"/>
-        <w:rPr>
-          <w:rFonts w:ascii="Candara" w:hAnsi="Candara" w:cs="CourierNew"/>
-          <w:kern w:val="0"/>
-          <w:sz w:val="24"/>
-        </w:rPr>
-      </w:pPr>
-      <w:r>
-        <w:rPr>
-          <w:rFonts w:ascii="Candara" w:hAnsi="Candara" w:cs="CourierNew"/>
-          <w:kern w:val="0"/>
-          <w:sz w:val="24"/>
-        </w:rPr>
-        <w:t xml:space="preserve">Perceived barriers to a mammography was NOT a significant predictor, t(287)=.053, p&gt;.0.5. </w:t>
-      </w:r>
-      <w:bookmarkStart w:id="0" w:name="_GoBack"/>
-      <w:bookmarkEnd w:id="0"/>
-    </w:p>
-    <w:p>
-      <w:pPr>
-        <w:tabs>
-          <w:tab w:val="left" w:pos="6036"/>
-        </w:tabs>
-        <w:autoSpaceDE w:val="0"/>
-        <w:autoSpaceDN w:val="0"/>
-        <w:adjustRightInd w:val="0"/>
-        <w:jc w:val="left"/>
-        <w:rPr>
-          <w:rFonts w:ascii="Candara" w:hAnsi="Candara" w:cs="CourierNew"/>
-          <w:kern w:val="0"/>
-          <w:sz w:val="24"/>
-        </w:rPr>
-      </w:pPr>
-      <w:r>
-        <w:rPr>
-          <w:noProof/>
-          <w:lang w:eastAsia="en-US"/>
-        </w:rPr>
-        <w:lastRenderedPageBreak/>
-        <w:drawing>
-          <wp:inline distT="0" distB="0" distL="0" distR="0" wp14:anchorId="5B9B85C3" wp14:editId="32E62AAF">
-            <wp:extent cx="4410159" cy="3171004"/>
-            <wp:effectExtent l="0" t="0" r="0" b="0"/>
-            <wp:docPr id="4" name="Picture 4"/>
-            <wp:cNvGraphicFramePr>
-              <a:graphicFrameLocks xmlns:a="http://schemas.openxmlformats.org/drawingml/2006/main" noChangeAspect="1"/>
-            </wp:cNvGraphicFramePr>
-            <a:graphic xmlns:a="http://schemas.openxmlformats.org/drawingml/2006/main">
-              <a:graphicData uri="http://schemas.openxmlformats.org/drawingml/2006/picture">
-                <pic:pic xmlns:pic="http://schemas.openxmlformats.org/drawingml/2006/picture">
-                  <pic:nvPicPr>
-                    <pic:cNvPr id="0" name=""/>
-                    <pic:cNvPicPr/>
-                  </pic:nvPicPr>
-                  <pic:blipFill>
-                    <a:blip r:embed="rId9"/>
-                    <a:stretch>
-                      <a:fillRect/>
-                    </a:stretch>
-                  </pic:blipFill>
-                  <pic:spPr>
-                    <a:xfrm>
-                      <a:off x="0" y="0"/>
-                      <a:ext cx="4409780" cy="3170732"/>
-                    </a:xfrm>
-                    <a:prstGeom prst="rect">
-                      <a:avLst/>
-                    </a:prstGeom>
-                  </pic:spPr>
-                </pic:pic>
-              </a:graphicData>
-            </a:graphic>
-          </wp:inline>
-        </w:drawing>
-      </w:r>
+        <w:t xml:space="preserve">Perceived benefits of a mammography was a significant predictor of intent, </w:t>
+      </w:r>
+      <w:proofErr w:type="gramStart"/>
+      <w:r>
+        <w:rPr>
+          <w:rFonts w:ascii="Candara" w:hAnsi="Candara" w:cs="CourierNew"/>
+          <w:kern w:val="0"/>
+          <w:sz w:val="24"/>
+        </w:rPr>
+        <w:t>t(</w:t>
+      </w:r>
+      <w:proofErr w:type="gramEnd"/>
+      <w:r>
+        <w:rPr>
+          <w:rFonts w:ascii="Candara" w:hAnsi="Candara" w:cs="CourierNew"/>
+          <w:kern w:val="0"/>
+          <w:sz w:val="24"/>
+        </w:rPr>
+        <w:t>278)=3.453, p&lt;0.001.</w:t>
+      </w:r>
+    </w:p>
+    <w:p>
+      <w:pPr>
+        <w:tabs>
+          <w:tab w:val="left" w:pos="6036"/>
+        </w:tabs>
+        <w:autoSpaceDE w:val="0"/>
+        <w:autoSpaceDN w:val="0"/>
+        <w:adjustRightInd w:val="0"/>
+        <w:jc w:val="left"/>
+        <w:rPr>
+          <w:rFonts w:ascii="Candara" w:hAnsi="Candara" w:cs="CourierNew"/>
+          <w:kern w:val="0"/>
+          <w:sz w:val="24"/>
+        </w:rPr>
+      </w:pPr>
+    </w:p>
+    <w:p>
+      <w:pPr>
+        <w:tabs>
+          <w:tab w:val="left" w:pos="6036"/>
+        </w:tabs>
+        <w:autoSpaceDE w:val="0"/>
+        <w:autoSpaceDN w:val="0"/>
+        <w:adjustRightInd w:val="0"/>
+        <w:jc w:val="left"/>
+        <w:rPr>
+          <w:rFonts w:ascii="Candara" w:hAnsi="Candara" w:cs="CourierNew"/>
+          <w:kern w:val="0"/>
+          <w:sz w:val="24"/>
+        </w:rPr>
+      </w:pPr>
+      <w:r>
+        <w:rPr>
+          <w:rFonts w:ascii="Candara" w:hAnsi="Candara" w:cs="CourierNew"/>
+          <w:kern w:val="0"/>
+          <w:sz w:val="24"/>
+        </w:rPr>
+        <w:t xml:space="preserve">Perceived severity of breast cancer was NOT a significant predictor, </w:t>
+      </w:r>
+      <w:proofErr w:type="gramStart"/>
+      <w:r>
+        <w:rPr>
+          <w:rFonts w:ascii="Candara" w:hAnsi="Candara" w:cs="CourierNew"/>
+          <w:kern w:val="0"/>
+          <w:sz w:val="24"/>
+        </w:rPr>
+        <w:t>t(</w:t>
+      </w:r>
+      <w:proofErr w:type="gramEnd"/>
+      <w:r>
+        <w:rPr>
+          <w:rFonts w:ascii="Candara" w:hAnsi="Candara" w:cs="CourierNew"/>
+          <w:kern w:val="0"/>
+          <w:sz w:val="24"/>
+        </w:rPr>
+        <w:t>287)=-0.456, p&gt;0.05.</w:t>
+      </w:r>
+    </w:p>
+    <w:p>
+      <w:pPr>
+        <w:tabs>
+          <w:tab w:val="left" w:pos="6036"/>
+        </w:tabs>
+        <w:autoSpaceDE w:val="0"/>
+        <w:autoSpaceDN w:val="0"/>
+        <w:adjustRightInd w:val="0"/>
+        <w:jc w:val="left"/>
+        <w:rPr>
+          <w:rFonts w:ascii="Candara" w:hAnsi="Candara" w:cs="CourierNew"/>
+          <w:kern w:val="0"/>
+          <w:sz w:val="24"/>
+        </w:rPr>
+      </w:pPr>
+    </w:p>
+    <w:p>
+      <w:pPr>
+        <w:tabs>
+          <w:tab w:val="left" w:pos="6036"/>
+        </w:tabs>
+        <w:autoSpaceDE w:val="0"/>
+        <w:autoSpaceDN w:val="0"/>
+        <w:adjustRightInd w:val="0"/>
+        <w:jc w:val="left"/>
+        <w:rPr>
+          <w:rFonts w:ascii="Candara" w:hAnsi="Candara" w:cs="CourierNew"/>
+          <w:kern w:val="0"/>
+          <w:sz w:val="24"/>
+        </w:rPr>
+      </w:pPr>
+      <w:r>
+        <w:rPr>
+          <w:rFonts w:ascii="Candara" w:hAnsi="Candara" w:cs="CourierNew"/>
+          <w:kern w:val="0"/>
+          <w:sz w:val="24"/>
+        </w:rPr>
+        <w:t xml:space="preserve">Perceived barriers to a mammography was NOT a significant predictor, </w:t>
+      </w:r>
+      <w:proofErr w:type="gramStart"/>
+      <w:r>
+        <w:rPr>
+          <w:rFonts w:ascii="Candara" w:hAnsi="Candara" w:cs="CourierNew"/>
+          <w:kern w:val="0"/>
+          <w:sz w:val="24"/>
+        </w:rPr>
+        <w:t>t(</w:t>
+      </w:r>
+      <w:proofErr w:type="gramEnd"/>
+      <w:r>
+        <w:rPr>
+          <w:rFonts w:ascii="Candara" w:hAnsi="Candara" w:cs="CourierNew"/>
+          <w:kern w:val="0"/>
+          <w:sz w:val="24"/>
+        </w:rPr>
+        <w:t xml:space="preserve">287)=.053, p&gt;.0.5. </w:t>
+      </w:r>
+    </w:p>
+    <w:p>
+      <w:pPr>
+        <w:tabs>
+          <w:tab w:val="left" w:pos="6036"/>
+        </w:tabs>
+        <w:autoSpaceDE w:val="0"/>
+        <w:autoSpaceDN w:val="0"/>
+        <w:adjustRightInd w:val="0"/>
+        <w:jc w:val="left"/>
+        <w:rPr>
+          <w:rFonts w:ascii="Candara" w:hAnsi="Candara" w:cs="CourierNew"/>
+          <w:kern w:val="0"/>
+          <w:sz w:val="24"/>
+        </w:rPr>
+      </w:pPr>
     </w:p>
     <w:p>
       <w:pPr>
@@ -3839,6 +4074,11 @@
     </w:p>
     <w:p>
       <w:pPr>
+        <w:pStyle w:val="ListParagraph"/>
+        <w:numPr>
+          <w:ilvl w:val="0"/>
+          <w:numId w:val="12"/>
+        </w:numPr>
         <w:tabs>
           <w:tab w:val="center" w:pos="4320"/>
           <w:tab w:val="left" w:pos="7032"/>
@@ -3859,7 +4099,7 @@
           <w:kern w:val="0"/>
           <w:sz w:val="24"/>
         </w:rPr>
-        <w:t xml:space="preserve">1. Compute the </w:t>
+        <w:t xml:space="preserve">Compute the </w:t>
       </w:r>
       <w:r>
         <w:rPr>
@@ -3876,35 +4116,49 @@
           <w:kern w:val="0"/>
           <w:sz w:val="24"/>
         </w:rPr>
-        <w:t xml:space="preserve"> between CGPA and SAT by partialling out the effect of HGPA</w:t>
-      </w:r>
-      <w:r>
-        <w:rPr>
-          <w:rFonts w:ascii="Candara" w:hAnsi="Candara" w:cs="CourierNew"/>
-          <w:kern w:val="0"/>
-          <w:sz w:val="24"/>
-        </w:rPr>
-        <w:t xml:space="preserve"> from CGPA</w:t>
-      </w:r>
-      <w:r>
-        <w:rPr>
-          <w:rFonts w:ascii="Candara" w:hAnsi="Candara" w:cs="CourierNew"/>
-          <w:kern w:val="0"/>
-          <w:sz w:val="24"/>
-        </w:rPr>
-        <w:t>. You need to use three ways to do this: (a) working on the residuals to compute this correlation using computers (refer to the lecture for this method), (b) using zero-order correlation coefficients to compute this correlation by hand</w:t>
-      </w:r>
-      <w:r>
-        <w:rPr>
-          <w:rFonts w:ascii="Candara" w:hAnsi="Candara" w:cs="CourierNew"/>
-          <w:kern w:val="0"/>
-          <w:sz w:val="24"/>
-        </w:rPr>
-        <w:t xml:space="preserve">, (c) using R-squares to compute this (squared) correlation by hand. </w:t>
-      </w:r>
-    </w:p>
-    <w:p>
-      <w:pPr>
+        <w:t xml:space="preserve"> between CGPA and SAT by partia</w:t>
+      </w:r>
+      <w:r>
+        <w:rPr>
+          <w:rFonts w:ascii="Candara" w:hAnsi="Candara" w:cs="CourierNew"/>
+          <w:kern w:val="0"/>
+          <w:sz w:val="24"/>
+        </w:rPr>
+        <w:t>l</w:t>
+      </w:r>
+      <w:r>
+        <w:rPr>
+          <w:rFonts w:ascii="Candara" w:hAnsi="Candara" w:cs="CourierNew"/>
+          <w:kern w:val="0"/>
+          <w:sz w:val="24"/>
+        </w:rPr>
+        <w:t>l</w:t>
+      </w:r>
+      <w:r>
+        <w:rPr>
+          <w:rFonts w:ascii="Candara" w:hAnsi="Candara" w:cs="CourierNew"/>
+          <w:kern w:val="0"/>
+          <w:sz w:val="24"/>
+        </w:rPr>
+        <w:t xml:space="preserve">ing out the effect of HGPA from CGPA. You need to use three ways to do this: (a) </w:t>
+      </w:r>
+      <w:r>
+        <w:rPr>
+          <w:rFonts w:ascii="Candara" w:hAnsi="Candara" w:cs="CourierNew"/>
+          <w:kern w:val="0"/>
+          <w:sz w:val="24"/>
+        </w:rPr>
+        <w:lastRenderedPageBreak/>
+        <w:t xml:space="preserve">working on the residuals to compute this correlation using computers (refer to the lecture for this method), (b) using zero-order correlation coefficients to compute this correlation by hand, (c) using R-squares to compute this (squared) correlation by hand. </w:t>
+      </w:r>
+    </w:p>
+    <w:p>
+      <w:pPr>
+        <w:pStyle w:val="ListParagraph"/>
+        <w:numPr>
+          <w:ilvl w:val="0"/>
+          <w:numId w:val="13"/>
+        </w:numPr>
         <w:tabs>
           <w:tab w:val="center" w:pos="4320"/>
           <w:tab w:val="left" w:pos="7032"/>
@@ -3919,9 +4173,104 @@
           <w:sz w:val="24"/>
         </w:rPr>
       </w:pPr>
-    </w:p>
-    <w:p>
-      <w:pPr>
+      <w:r>
+        <w:rPr>
+          <w:rFonts w:ascii="Candara" w:hAnsi="Candara" w:cs="CourierNew"/>
+          <w:kern w:val="0"/>
+          <w:sz w:val="24"/>
+        </w:rPr>
+        <w:t xml:space="preserve">The correlation between SAT and the residuals of CGPA regressed onto HGPA </w:t>
+      </w:r>
+      <w:proofErr w:type="gramStart"/>
+      <w:r>
+        <w:rPr>
+          <w:rFonts w:ascii="Candara" w:hAnsi="Candara" w:cs="CourierNew"/>
+          <w:kern w:val="0"/>
+          <w:sz w:val="24"/>
+        </w:rPr>
+        <w:t xml:space="preserve">is </w:t>
+      </w:r>
+      <w:proofErr w:type="gramEnd"/>
+      <m:oMath>
+        <m:sSub>
+          <m:sSubPr>
+            <m:ctrlPr>
+              <w:rPr>
+                <w:rFonts w:ascii="Cambria Math" w:hAnsi="Cambria Math" w:cs="CourierNew"/>
+                <w:i/>
+                <w:kern w:val="0"/>
+                <w:sz w:val="24"/>
+              </w:rPr>
+            </m:ctrlPr>
+          </m:sSubPr>
+          <m:e>
+            <m:r>
+              <w:rPr>
+                <w:rFonts w:ascii="Cambria Math" w:hAnsi="Cambria Math" w:cs="CourierNew"/>
+                <w:kern w:val="0"/>
+                <w:sz w:val="24"/>
+              </w:rPr>
+              <m:t>r</m:t>
+            </m:r>
+          </m:e>
+          <m:sub>
+            <m:r>
+              <w:rPr>
+                <w:rFonts w:ascii="Cambria Math" w:hAnsi="Cambria Math" w:cs="CourierNew"/>
+                <w:kern w:val="0"/>
+                <w:sz w:val="24"/>
+              </w:rPr>
+              <m:t>SAT</m:t>
+            </m:r>
+            <m:d>
+              <m:dPr>
+                <m:ctrlPr>
+                  <w:rPr>
+                    <w:rFonts w:ascii="Cambria Math" w:hAnsi="Cambria Math" w:cs="CourierNew"/>
+                    <w:i/>
+                    <w:kern w:val="0"/>
+                    <w:sz w:val="24"/>
+                  </w:rPr>
+                </m:ctrlPr>
+              </m:dPr>
+              <m:e>
+                <m:r>
+                  <w:rPr>
+                    <w:rFonts w:ascii="Cambria Math" w:hAnsi="Cambria Math" w:cs="CourierNew"/>
+                    <w:kern w:val="0"/>
+                    <w:sz w:val="24"/>
+                  </w:rPr>
+                  <m:t>CGPA.HGPA</m:t>
+                </m:r>
+              </m:e>
+            </m:d>
+          </m:sub>
+        </m:sSub>
+        <m:r>
+          <w:rPr>
+            <w:rFonts w:ascii="Cambria Math" w:hAnsi="Cambria Math" w:cs="CourierNew"/>
+            <w:kern w:val="0"/>
+            <w:sz w:val="24"/>
+          </w:rPr>
+          <m:t>=0.49</m:t>
+        </m:r>
+      </m:oMath>
+      <w:r>
+        <w:rPr>
+          <w:rFonts w:ascii="Candara" w:hAnsi="Candara" w:cs="CourierNew"/>
+          <w:kern w:val="0"/>
+          <w:sz w:val="24"/>
+        </w:rPr>
+        <w:t>.</w:t>
+      </w:r>
+    </w:p>
+    <w:p>
+      <w:pPr>
+        <w:pStyle w:val="ListParagraph"/>
+        <w:numPr>
+          <w:ilvl w:val="0"/>
+          <w:numId w:val="13"/>
+        </w:numPr>
         <w:tabs>
           <w:tab w:val="center" w:pos="4320"/>
           <w:tab w:val="left" w:pos="7032"/>
@@ -3942,60 +4291,396 @@
           <w:kern w:val="0"/>
           <w:sz w:val="24"/>
         </w:rPr>
-        <w:t>2</w:t>
-      </w:r>
-      <w:r>
-        <w:rPr>
-          <w:rFonts w:ascii="Candara" w:hAnsi="Candara" w:cs="CourierNew"/>
-          <w:kern w:val="0"/>
-          <w:sz w:val="24"/>
-        </w:rPr>
-        <w:t xml:space="preserve">. Compute the </w:t>
-      </w:r>
-      <w:r>
-        <w:rPr>
-          <w:rFonts w:ascii="Candara" w:hAnsi="Candara" w:cs="CourierNew"/>
-          <w:b/>
-          <w:kern w:val="0"/>
-          <w:sz w:val="24"/>
-        </w:rPr>
-        <w:t>partial correlation</w:t>
-      </w:r>
-      <w:r>
-        <w:rPr>
-          <w:rFonts w:ascii="Candara" w:hAnsi="Candara" w:cs="CourierNew"/>
-          <w:kern w:val="0"/>
-          <w:sz w:val="24"/>
-        </w:rPr>
-        <w:t xml:space="preserve"> between CGPA and SAT by partialling out the effect of HGPA</w:t>
-      </w:r>
-      <w:r>
-        <w:rPr>
-          <w:rFonts w:ascii="Candara" w:hAnsi="Candara" w:cs="CourierNew"/>
-          <w:kern w:val="0"/>
-          <w:sz w:val="24"/>
-        </w:rPr>
-        <w:t xml:space="preserve"> from both CGPA and SAT</w:t>
-      </w:r>
-      <w:r>
-        <w:rPr>
-          <w:rFonts w:ascii="Candara" w:hAnsi="Candara" w:cs="CourierNew"/>
-          <w:kern w:val="0"/>
-          <w:sz w:val="24"/>
-        </w:rPr>
-        <w:t>. You need to use three ways to do this: (a) working on the residuals to compute this correlation using computers (refer to the lecture for this method), (b) using zero-order correlation coefficients to compute this correlation by hand</w:t>
-      </w:r>
-      <w:r>
-        <w:rPr>
-          <w:rFonts w:ascii="Candara" w:hAnsi="Candara" w:cs="CourierNew"/>
-          <w:kern w:val="0"/>
-          <w:sz w:val="24"/>
-        </w:rPr>
-        <w:t xml:space="preserve">, (c) using R-squares to compute this (squared) correlation by hand. </w:t>
-      </w:r>
-    </w:p>
-    <w:p>
-      <w:pPr>
+        <w:t>The semi-partial correlation between CGPA and SAT, controlling for</w:t>
+      </w:r>
+      <w:r>
+        <w:rPr>
+          <w:rFonts w:ascii="Candara" w:hAnsi="Candara" w:cs="CourierNew"/>
+          <w:kern w:val="0"/>
+          <w:sz w:val="24"/>
+        </w:rPr>
+        <w:t xml:space="preserve"> effects of </w:t>
+      </w:r>
+      <w:r>
+        <w:rPr>
+          <w:rFonts w:ascii="Candara" w:hAnsi="Candara" w:cs="CourierNew"/>
+          <w:kern w:val="0"/>
+          <w:sz w:val="24"/>
+        </w:rPr>
+        <w:t xml:space="preserve"> HGPA</w:t>
+      </w:r>
+      <w:r>
+        <w:rPr>
+          <w:rFonts w:ascii="Candara" w:hAnsi="Candara" w:cs="CourierNew"/>
+          <w:kern w:val="0"/>
+          <w:sz w:val="24"/>
+        </w:rPr>
+        <w:t xml:space="preserve"> on CGPA</w:t>
+      </w:r>
+      <w:r>
+        <w:rPr>
+          <w:rFonts w:ascii="Candara" w:hAnsi="Candara" w:cs="CourierNew"/>
+          <w:kern w:val="0"/>
+          <w:sz w:val="24"/>
+        </w:rPr>
+        <w:t xml:space="preserve">, using correlation coefficients is </w:t>
+      </w:r>
+      <m:oMath>
+        <m:f>
+          <m:fPr>
+            <m:ctrlPr>
+              <w:rPr>
+                <w:rFonts w:ascii="Cambria Math" w:hAnsi="Cambria Math" w:cs="CourierNew"/>
+                <w:i/>
+                <w:kern w:val="0"/>
+                <w:sz w:val="24"/>
+              </w:rPr>
+            </m:ctrlPr>
+          </m:fPr>
+          <m:num>
+            <m:sSub>
+              <m:sSubPr>
+                <m:ctrlPr>
+                  <w:rPr>
+                    <w:rFonts w:ascii="Cambria Math" w:hAnsi="Cambria Math" w:cs="CourierNew"/>
+                    <w:i/>
+                    <w:kern w:val="0"/>
+                    <w:sz w:val="24"/>
+                  </w:rPr>
+                </m:ctrlPr>
+              </m:sSubPr>
+              <m:e>
+                <m:r>
+                  <w:rPr>
+                    <w:rFonts w:ascii="Cambria Math" w:hAnsi="Cambria Math" w:cs="CourierNew"/>
+                    <w:kern w:val="0"/>
+                    <w:sz w:val="24"/>
+                  </w:rPr>
+                  <m:t>r</m:t>
+                </m:r>
+              </m:e>
+              <m:sub>
+                <m:r>
+                  <w:rPr>
+                    <w:rFonts w:ascii="Cambria Math" w:hAnsi="Cambria Math" w:cs="CourierNew"/>
+                    <w:kern w:val="0"/>
+                    <w:sz w:val="24"/>
+                  </w:rPr>
+                  <m:t>SAT.CGP</m:t>
+                </m:r>
+                <m:r>
+                  <w:rPr>
+                    <w:rFonts w:ascii="Cambria Math" w:hAnsi="Cambria Math" w:cs="CourierNew"/>
+                    <w:kern w:val="0"/>
+                    <w:sz w:val="24"/>
+                  </w:rPr>
+                  <m:t>A</m:t>
+                </m:r>
+              </m:sub>
+            </m:sSub>
+            <m:r>
+              <w:rPr>
+                <w:rFonts w:ascii="Cambria Math" w:hAnsi="Cambria Math" w:cs="CourierNew"/>
+                <w:kern w:val="0"/>
+                <w:sz w:val="24"/>
+              </w:rPr>
+              <m:t>-</m:t>
+            </m:r>
+            <m:sSub>
+              <m:sSubPr>
+                <m:ctrlPr>
+                  <w:rPr>
+                    <w:rFonts w:ascii="Cambria Math" w:hAnsi="Cambria Math" w:cs="CourierNew"/>
+                    <w:i/>
+                    <w:kern w:val="0"/>
+                    <w:sz w:val="24"/>
+                  </w:rPr>
+                </m:ctrlPr>
+              </m:sSubPr>
+              <m:e>
+                <m:r>
+                  <w:rPr>
+                    <w:rFonts w:ascii="Cambria Math" w:hAnsi="Cambria Math" w:cs="CourierNew"/>
+                    <w:kern w:val="0"/>
+                    <w:sz w:val="24"/>
+                  </w:rPr>
+                  <m:t>r</m:t>
+                </m:r>
+              </m:e>
+              <m:sub>
+                <m:r>
+                  <w:rPr>
+                    <w:rFonts w:ascii="Cambria Math" w:hAnsi="Cambria Math" w:cs="CourierNew"/>
+                    <w:kern w:val="0"/>
+                    <w:sz w:val="24"/>
+                  </w:rPr>
+                  <m:t>(SAT.HGPA)</m:t>
+                </m:r>
+              </m:sub>
+            </m:sSub>
+            <m:sSub>
+              <m:sSubPr>
+                <m:ctrlPr>
+                  <w:rPr>
+                    <w:rFonts w:ascii="Cambria Math" w:hAnsi="Cambria Math" w:cs="CourierNew"/>
+                    <w:i/>
+                    <w:kern w:val="0"/>
+                    <w:sz w:val="24"/>
+                  </w:rPr>
+                </m:ctrlPr>
+              </m:sSubPr>
+              <m:e>
+                <m:r>
+                  <w:rPr>
+                    <w:rFonts w:ascii="Cambria Math" w:hAnsi="Cambria Math" w:cs="CourierNew"/>
+                    <w:kern w:val="0"/>
+                    <w:sz w:val="24"/>
+                  </w:rPr>
+                  <m:t>r</m:t>
+                </m:r>
+              </m:e>
+              <m:sub>
+                <m:r>
+                  <w:rPr>
+                    <w:rFonts w:ascii="Cambria Math" w:hAnsi="Cambria Math" w:cs="CourierNew"/>
+                    <w:kern w:val="0"/>
+                    <w:sz w:val="24"/>
+                  </w:rPr>
+                  <m:t>(</m:t>
+                </m:r>
+                <m:r>
+                  <w:rPr>
+                    <w:rFonts w:ascii="Cambria Math" w:hAnsi="Cambria Math" w:cs="CourierNew"/>
+                    <w:kern w:val="0"/>
+                    <w:sz w:val="24"/>
+                  </w:rPr>
+                  <m:t>CGPA</m:t>
+                </m:r>
+                <m:r>
+                  <w:rPr>
+                    <w:rFonts w:ascii="Cambria Math" w:hAnsi="Cambria Math" w:cs="CourierNew"/>
+                    <w:kern w:val="0"/>
+                    <w:sz w:val="24"/>
+                  </w:rPr>
+                  <m:t>.HGPA)</m:t>
+                </m:r>
+              </m:sub>
+            </m:sSub>
+          </m:num>
+          <m:den>
+            <m:rad>
+              <m:radPr>
+                <m:degHide m:val="1"/>
+                <m:ctrlPr>
+                  <w:rPr>
+                    <w:rFonts w:ascii="Cambria Math" w:hAnsi="Cambria Math" w:cs="CourierNew"/>
+                    <w:i/>
+                    <w:kern w:val="0"/>
+                    <w:sz w:val="24"/>
+                  </w:rPr>
+                </m:ctrlPr>
+              </m:radPr>
+              <m:deg/>
+              <m:e>
+                <m:r>
+                  <w:rPr>
+                    <w:rFonts w:ascii="Cambria Math" w:hAnsi="Cambria Math" w:cs="CourierNew"/>
+                    <w:kern w:val="0"/>
+                    <w:sz w:val="24"/>
+                  </w:rPr>
+                  <m:t>1-</m:t>
+                </m:r>
+                <m:sSubSup>
+                  <m:sSubSupPr>
+                    <m:ctrlPr>
+                      <w:rPr>
+                        <w:rFonts w:ascii="Cambria Math" w:hAnsi="Cambria Math" w:cs="CourierNew"/>
+                        <w:i/>
+                        <w:kern w:val="0"/>
+                        <w:sz w:val="24"/>
+                      </w:rPr>
+                    </m:ctrlPr>
+                  </m:sSubSupPr>
+                  <m:e>
+                    <m:r>
+                      <w:rPr>
+                        <w:rFonts w:ascii="Cambria Math" w:hAnsi="Cambria Math" w:cs="CourierNew"/>
+                        <w:kern w:val="0"/>
+                        <w:sz w:val="24"/>
+                      </w:rPr>
+                      <m:t>r</m:t>
+                    </m:r>
+                  </m:e>
+                  <m:sub>
+                    <m:r>
+                      <w:rPr>
+                        <w:rFonts w:ascii="Cambria Math" w:hAnsi="Cambria Math" w:cs="CourierNew"/>
+                        <w:kern w:val="0"/>
+                        <w:sz w:val="24"/>
+                      </w:rPr>
+                      <m:t>(</m:t>
+                    </m:r>
+                    <m:r>
+                      <w:rPr>
+                        <w:rFonts w:ascii="Cambria Math" w:hAnsi="Cambria Math" w:cs="CourierNew"/>
+                        <w:kern w:val="0"/>
+                        <w:sz w:val="24"/>
+                      </w:rPr>
+                      <m:t>CGPA</m:t>
+                    </m:r>
+                    <m:r>
+                      <w:rPr>
+                        <w:rFonts w:ascii="Cambria Math" w:hAnsi="Cambria Math" w:cs="CourierNew"/>
+                        <w:kern w:val="0"/>
+                        <w:sz w:val="24"/>
+                      </w:rPr>
+                      <m:t>.HGPA)</m:t>
+                    </m:r>
+                  </m:sub>
+                  <m:sup>
+                    <m:r>
+                      <w:rPr>
+                        <w:rFonts w:ascii="Cambria Math" w:hAnsi="Cambria Math" w:cs="CourierNew"/>
+                        <w:kern w:val="0"/>
+                        <w:sz w:val="24"/>
+                      </w:rPr>
+                      <m:t>2</m:t>
+                    </m:r>
+                  </m:sup>
+                </m:sSubSup>
+              </m:e>
+            </m:rad>
+          </m:den>
+        </m:f>
+        <m:r>
+          <w:rPr>
+            <w:rFonts w:ascii="Cambria Math" w:hAnsi="Cambria Math" w:cs="CourierNew"/>
+            <w:kern w:val="0"/>
+            <w:sz w:val="24"/>
+          </w:rPr>
+          <m:t>=</m:t>
+        </m:r>
+        <m:f>
+          <m:fPr>
+            <m:ctrlPr>
+              <w:rPr>
+                <w:rFonts w:ascii="Cambria Math" w:hAnsi="Cambria Math" w:cs="CourierNew"/>
+                <w:i/>
+                <w:kern w:val="0"/>
+                <w:sz w:val="24"/>
+              </w:rPr>
+            </m:ctrlPr>
+          </m:fPr>
+          <m:num>
+            <m:r>
+              <w:rPr>
+                <w:rFonts w:ascii="Cambria Math" w:hAnsi="Cambria Math" w:cs="CourierNew"/>
+                <w:kern w:val="0"/>
+                <w:sz w:val="24"/>
+              </w:rPr>
+              <m:t>(.64)</m:t>
+            </m:r>
+            <m:r>
+              <w:rPr>
+                <w:rFonts w:ascii="Cambria Math" w:hAnsi="Cambria Math" w:cs="CourierNew"/>
+                <w:kern w:val="0"/>
+                <w:sz w:val="24"/>
+              </w:rPr>
+              <m:t>-</m:t>
+            </m:r>
+            <m:r>
+              <w:rPr>
+                <w:rFonts w:ascii="Cambria Math" w:hAnsi="Cambria Math" w:cs="CourierNew"/>
+                <w:kern w:val="0"/>
+                <w:sz w:val="24"/>
+              </w:rPr>
+              <m:t>(.49)(.39)</m:t>
+            </m:r>
+          </m:num>
+          <m:den>
+            <m:rad>
+              <m:radPr>
+                <m:degHide m:val="1"/>
+                <m:ctrlPr>
+                  <w:rPr>
+                    <w:rFonts w:ascii="Cambria Math" w:hAnsi="Cambria Math" w:cs="CourierNew"/>
+                    <w:i/>
+                    <w:kern w:val="0"/>
+                    <w:sz w:val="24"/>
+                  </w:rPr>
+                </m:ctrlPr>
+              </m:radPr>
+              <m:deg/>
+              <m:e>
+                <m:r>
+                  <w:rPr>
+                    <w:rFonts w:ascii="Cambria Math" w:hAnsi="Cambria Math" w:cs="CourierNew"/>
+                    <w:kern w:val="0"/>
+                    <w:sz w:val="24"/>
+                  </w:rPr>
+                  <m:t>1-</m:t>
+                </m:r>
+                <m:sSup>
+                  <m:sSupPr>
+                    <m:ctrlPr>
+                      <w:rPr>
+                        <w:rFonts w:ascii="Cambria Math" w:hAnsi="Cambria Math" w:cs="CourierNew"/>
+                        <w:i/>
+                        <w:kern w:val="0"/>
+                        <w:sz w:val="24"/>
+                      </w:rPr>
+                    </m:ctrlPr>
+                  </m:sSupPr>
+                  <m:e>
+                    <m:r>
+                      <w:rPr>
+                        <w:rFonts w:ascii="Cambria Math" w:hAnsi="Cambria Math" w:cs="CourierNew"/>
+                        <w:kern w:val="0"/>
+                        <w:sz w:val="24"/>
+                      </w:rPr>
+                      <m:t>(.39)</m:t>
+                    </m:r>
+                  </m:e>
+                  <m:sup>
+                    <m:r>
+                      <w:rPr>
+                        <w:rFonts w:ascii="Cambria Math" w:hAnsi="Cambria Math" w:cs="CourierNew"/>
+                        <w:kern w:val="0"/>
+                        <w:sz w:val="24"/>
+                      </w:rPr>
+                      <m:t>2</m:t>
+                    </m:r>
+                  </m:sup>
+                </m:sSup>
+              </m:e>
+            </m:rad>
+          </m:den>
+        </m:f>
+        <m:r>
+          <w:rPr>
+            <w:rFonts w:ascii="Cambria Math" w:hAnsi="Cambria Math" w:cs="CourierNew"/>
+            <w:kern w:val="0"/>
+            <w:sz w:val="24"/>
+          </w:rPr>
+          <m:t>=0.487</m:t>
+        </m:r>
+      </m:oMath>
+      <w:r>
+        <w:rPr>
+          <w:rFonts w:ascii="Candara" w:hAnsi="Candara" w:cs="CourierNew"/>
+          <w:kern w:val="0"/>
+          <w:sz w:val="24"/>
+        </w:rPr>
+        <w:t xml:space="preserve"> </w:t>
+      </w:r>
+    </w:p>
+    <w:p>
+      <w:pPr>
+        <w:pStyle w:val="ListParagraph"/>
+        <w:numPr>
+          <w:ilvl w:val="0"/>
+          <w:numId w:val="13"/>
+        </w:numPr>
         <w:tabs>
           <w:tab w:val="center" w:pos="4320"/>
           <w:tab w:val="left" w:pos="7032"/>
@@ -4010,9 +4695,34 @@
           <w:sz w:val="24"/>
         </w:rPr>
       </w:pPr>
-    </w:p>
-    <w:p>
-      <w:pPr>
+      <w:r>
+        <w:rPr>
+          <w:rFonts w:ascii="Candara" w:hAnsi="Candara" w:cs="CourierNew"/>
+          <w:kern w:val="0"/>
+          <w:sz w:val="24"/>
+        </w:rPr>
+        <w:t>The semi-partial correlation between CGPA and SAT, controlling for effects of  HGPA on CGPA</w:t>
+      </w:r>
+      <w:r>
+        <w:rPr>
+          <w:rFonts w:ascii="Candara" w:hAnsi="Candara" w:cs="CourierNew"/>
+          <w:kern w:val="0"/>
+          <w:sz w:val="24"/>
+        </w:rPr>
+        <w:t>, using coefficients of determination,</w:t>
+      </w:r>
+      <w:r>
+        <w:rPr>
+          <w:rFonts w:ascii="Candara" w:hAnsi="Candara" w:cs="CourierNew"/>
+          <w:kern w:val="0"/>
+          <w:sz w:val="24"/>
+        </w:rPr>
+        <w:t xml:space="preserve"> is</w:t>
+      </w:r>
+    </w:p>
+    <w:p>
+      <w:pPr>
+        <w:pStyle w:val="ListParagraph"/>
         <w:tabs>
           <w:tab w:val="center" w:pos="4320"/>
           <w:tab w:val="left" w:pos="7032"/>
@@ -4027,32 +4737,1870 @@
           <w:sz w:val="24"/>
         </w:rPr>
       </w:pPr>
-    </w:p>
-    <w:p>
-      <w:pPr>
-        <w:tabs>
-          <w:tab w:val="left" w:pos="6036"/>
-        </w:tabs>
-        <w:autoSpaceDE w:val="0"/>
-        <w:autoSpaceDN w:val="0"/>
-        <w:adjustRightInd w:val="0"/>
-        <w:ind w:left="720"/>
-        <w:jc w:val="left"/>
-        <w:rPr>
-          <w:rFonts w:ascii="Candara" w:hAnsi="Candara" w:cs="CourierNew"/>
-          <w:kern w:val="0"/>
-          <w:sz w:val="24"/>
-        </w:rPr>
-      </w:pPr>
-    </w:p>
-    <w:p>
-      <w:pPr>
-        <w:tabs>
-          <w:tab w:val="left" w:pos="6036"/>
-        </w:tabs>
-        <w:autoSpaceDE w:val="0"/>
-        <w:autoSpaceDN w:val="0"/>
-        <w:adjustRightInd w:val="0"/>
+      <m:oMathPara>
+        <m:oMath>
+          <m:sSubSup>
+            <m:sSubSupPr>
+              <m:ctrlPr>
+                <w:rPr>
+                  <w:rFonts w:ascii="Cambria Math" w:hAnsi="Cambria Math" w:cs="CourierNew"/>
+                  <w:i/>
+                  <w:kern w:val="0"/>
+                  <w:sz w:val="24"/>
+                </w:rPr>
+              </m:ctrlPr>
+            </m:sSubSupPr>
+            <m:e>
+              <m:r>
+                <w:rPr>
+                  <w:rFonts w:ascii="Cambria Math" w:hAnsi="Cambria Math" w:cs="CourierNew"/>
+                  <w:kern w:val="0"/>
+                  <w:sz w:val="24"/>
+                </w:rPr>
+                <m:t>r</m:t>
+              </m:r>
+            </m:e>
+            <m:sub>
+              <m:r>
+                <w:rPr>
+                  <w:rFonts w:ascii="Cambria Math" w:hAnsi="Cambria Math" w:cs="CourierNew"/>
+                  <w:kern w:val="0"/>
+                  <w:sz w:val="24"/>
+                </w:rPr>
+                <m:t>SAT</m:t>
+              </m:r>
+              <m:d>
+                <m:dPr>
+                  <m:ctrlPr>
+                    <w:rPr>
+                      <w:rFonts w:ascii="Cambria Math" w:hAnsi="Cambria Math" w:cs="CourierNew"/>
+                      <w:i/>
+                      <w:kern w:val="0"/>
+                      <w:sz w:val="24"/>
+                    </w:rPr>
+                  </m:ctrlPr>
+                </m:dPr>
+                <m:e>
+                  <m:r>
+                    <w:rPr>
+                      <w:rFonts w:ascii="Cambria Math" w:hAnsi="Cambria Math" w:cs="CourierNew"/>
+                      <w:kern w:val="0"/>
+                      <w:sz w:val="24"/>
+                    </w:rPr>
+                    <m:t>CGPA.HGPA</m:t>
+                  </m:r>
+                </m:e>
+              </m:d>
+              <m:r>
+                <w:rPr>
+                  <w:rFonts w:ascii="Cambria Math" w:hAnsi="Cambria Math" w:cs="CourierNew"/>
+                  <w:kern w:val="0"/>
+                  <w:sz w:val="24"/>
+                </w:rPr>
+                <m:t>=</m:t>
+              </m:r>
+            </m:sub>
+            <m:sup>
+              <m:r>
+                <w:rPr>
+                  <w:rFonts w:ascii="Cambria Math" w:hAnsi="Cambria Math" w:cs="CourierNew"/>
+                  <w:kern w:val="0"/>
+                  <w:sz w:val="24"/>
+                </w:rPr>
+                <m:t>2</m:t>
+              </m:r>
+            </m:sup>
+          </m:sSubSup>
+          <m:sSubSup>
+            <m:sSubSupPr>
+              <m:ctrlPr>
+                <w:rPr>
+                  <w:rFonts w:ascii="Cambria Math" w:hAnsi="Cambria Math" w:cs="CourierNew"/>
+                  <w:i/>
+                  <w:kern w:val="0"/>
+                  <w:sz w:val="24"/>
+                </w:rPr>
+              </m:ctrlPr>
+            </m:sSubSupPr>
+            <m:e>
+              <m:r>
+                <w:rPr>
+                  <w:rFonts w:ascii="Cambria Math" w:hAnsi="Cambria Math" w:cs="CourierNew"/>
+                  <w:kern w:val="0"/>
+                  <w:sz w:val="24"/>
+                </w:rPr>
+                <m:t>r</m:t>
+              </m:r>
+            </m:e>
+            <m:sub>
+              <m:r>
+                <w:rPr>
+                  <w:rFonts w:ascii="Cambria Math" w:hAnsi="Cambria Math" w:cs="CourierNew"/>
+                  <w:kern w:val="0"/>
+                  <w:sz w:val="24"/>
+                </w:rPr>
+                <m:t>SAT</m:t>
+              </m:r>
+              <m:r>
+                <w:rPr>
+                  <w:rFonts w:ascii="Cambria Math" w:hAnsi="Cambria Math" w:cs="CourierNew"/>
+                  <w:kern w:val="0"/>
+                  <w:sz w:val="24"/>
+                </w:rPr>
+                <m:t>.CGPA&amp;HGPA</m:t>
+              </m:r>
+            </m:sub>
+            <m:sup>
+              <m:r>
+                <w:rPr>
+                  <w:rFonts w:ascii="Cambria Math" w:hAnsi="Cambria Math" w:cs="CourierNew"/>
+                  <w:kern w:val="0"/>
+                  <w:sz w:val="24"/>
+                </w:rPr>
+                <m:t>2</m:t>
+              </m:r>
+            </m:sup>
+          </m:sSubSup>
+          <m:r>
+            <w:rPr>
+              <w:rFonts w:ascii="Cambria Math" w:hAnsi="Cambria Math" w:cs="CourierNew"/>
+              <w:kern w:val="0"/>
+              <w:sz w:val="24"/>
+            </w:rPr>
+            <m:t>-</m:t>
+          </m:r>
+          <m:sSubSup>
+            <m:sSubSupPr>
+              <m:ctrlPr>
+                <w:rPr>
+                  <w:rFonts w:ascii="Cambria Math" w:hAnsi="Cambria Math" w:cs="CourierNew"/>
+                  <w:i/>
+                  <w:kern w:val="0"/>
+                  <w:sz w:val="24"/>
+                </w:rPr>
+              </m:ctrlPr>
+            </m:sSubSupPr>
+            <m:e>
+              <m:r>
+                <w:rPr>
+                  <w:rFonts w:ascii="Cambria Math" w:hAnsi="Cambria Math" w:cs="CourierNew"/>
+                  <w:kern w:val="0"/>
+                  <w:sz w:val="24"/>
+                </w:rPr>
+                <m:t>r</m:t>
+              </m:r>
+            </m:e>
+            <m:sub>
+              <m:r>
+                <w:rPr>
+                  <w:rFonts w:ascii="Cambria Math" w:hAnsi="Cambria Math" w:cs="CourierNew"/>
+                  <w:kern w:val="0"/>
+                  <w:sz w:val="24"/>
+                </w:rPr>
+                <m:t>SAT.HGPA</m:t>
+              </m:r>
+            </m:sub>
+            <m:sup>
+              <m:r>
+                <w:rPr>
+                  <w:rFonts w:ascii="Cambria Math" w:hAnsi="Cambria Math" w:cs="CourierNew"/>
+                  <w:kern w:val="0"/>
+                  <w:sz w:val="24"/>
+                </w:rPr>
+                <m:t>2</m:t>
+              </m:r>
+            </m:sup>
+          </m:sSubSup>
+          <m:r>
+            <w:rPr>
+              <w:rFonts w:ascii="Cambria Math" w:hAnsi="Cambria Math" w:cs="CourierNew"/>
+              <w:kern w:val="0"/>
+              <w:sz w:val="24"/>
+            </w:rPr>
+            <m:t>=</m:t>
+          </m:r>
+          <m:d>
+            <m:dPr>
+              <m:ctrlPr>
+                <w:rPr>
+                  <w:rFonts w:ascii="Cambria Math" w:hAnsi="Cambria Math" w:cs="CourierNew"/>
+                  <w:i/>
+                  <w:kern w:val="0"/>
+                  <w:sz w:val="24"/>
+                </w:rPr>
+              </m:ctrlPr>
+            </m:dPr>
+            <m:e>
+              <m:r>
+                <w:rPr>
+                  <w:rFonts w:ascii="Cambria Math" w:hAnsi="Cambria Math" w:cs="CourierNew"/>
+                  <w:kern w:val="0"/>
+                  <w:sz w:val="24"/>
+                </w:rPr>
+                <m:t>.48</m:t>
+              </m:r>
+            </m:e>
+          </m:d>
+          <m:r>
+            <w:rPr>
+              <w:rFonts w:ascii="Cambria Math" w:hAnsi="Cambria Math" w:cs="CourierNew"/>
+              <w:kern w:val="0"/>
+              <w:sz w:val="24"/>
+            </w:rPr>
+            <m:t>-</m:t>
+          </m:r>
+          <m:d>
+            <m:dPr>
+              <m:ctrlPr>
+                <w:rPr>
+                  <w:rFonts w:ascii="Cambria Math" w:hAnsi="Cambria Math" w:cs="CourierNew"/>
+                  <w:i/>
+                  <w:kern w:val="0"/>
+                  <w:sz w:val="24"/>
+                </w:rPr>
+              </m:ctrlPr>
+            </m:dPr>
+            <m:e>
+              <m:r>
+                <w:rPr>
+                  <w:rFonts w:ascii="Cambria Math" w:hAnsi="Cambria Math" w:cs="CourierNew"/>
+                  <w:kern w:val="0"/>
+                  <w:sz w:val="24"/>
+                </w:rPr>
+                <m:t>.24</m:t>
+              </m:r>
+            </m:e>
+          </m:d>
+          <m:r>
+            <w:rPr>
+              <w:rFonts w:ascii="Cambria Math" w:hAnsi="Cambria Math" w:cs="CourierNew"/>
+              <w:kern w:val="0"/>
+              <w:sz w:val="24"/>
+            </w:rPr>
+            <m:t>=.24</m:t>
+          </m:r>
+        </m:oMath>
+      </m:oMathPara>
+    </w:p>
+    <w:p>
+      <w:pPr>
+        <w:pStyle w:val="ListParagraph"/>
+        <w:tabs>
+          <w:tab w:val="center" w:pos="4320"/>
+          <w:tab w:val="left" w:pos="7032"/>
+        </w:tabs>
+        <w:autoSpaceDE w:val="0"/>
+        <w:autoSpaceDN w:val="0"/>
+        <w:adjustRightInd w:val="0"/>
+        <w:jc w:val="left"/>
+        <w:rPr>
+          <w:rFonts w:ascii="Candara" w:hAnsi="Candara" w:cs="CourierNew"/>
+          <w:kern w:val="0"/>
+          <w:sz w:val="24"/>
+        </w:rPr>
+      </w:pPr>
+      <w:r>
+        <w:rPr>
+          <w:rFonts w:ascii="Candara" w:hAnsi="Candara" w:cs="CourierNew"/>
+          <w:kern w:val="0"/>
+          <w:sz w:val="24"/>
+        </w:rPr>
+        <w:t xml:space="preserve">And therefore, </w:t>
+      </w:r>
+      <m:oMath>
+        <m:sSub>
+          <m:sSubPr>
+            <m:ctrlPr>
+              <w:rPr>
+                <w:rFonts w:ascii="Cambria Math" w:hAnsi="Cambria Math" w:cs="CourierNew"/>
+                <w:i/>
+                <w:kern w:val="0"/>
+                <w:sz w:val="24"/>
+              </w:rPr>
+            </m:ctrlPr>
+          </m:sSubPr>
+          <m:e>
+            <m:r>
+              <w:rPr>
+                <w:rFonts w:ascii="Cambria Math" w:hAnsi="Cambria Math" w:cs="CourierNew"/>
+                <w:kern w:val="0"/>
+                <w:sz w:val="24"/>
+              </w:rPr>
+              <m:t>r</m:t>
+            </m:r>
+          </m:e>
+          <m:sub>
+            <m:r>
+              <w:rPr>
+                <w:rFonts w:ascii="Cambria Math" w:hAnsi="Cambria Math" w:cs="CourierNew"/>
+                <w:kern w:val="0"/>
+                <w:sz w:val="24"/>
+              </w:rPr>
+              <m:t>SAT(CGPA.HGPA)</m:t>
+            </m:r>
+          </m:sub>
+        </m:sSub>
+        <m:r>
+          <w:rPr>
+            <w:rFonts w:ascii="Cambria Math" w:hAnsi="Cambria Math" w:cs="CourierNew"/>
+            <w:kern w:val="0"/>
+            <w:sz w:val="24"/>
+          </w:rPr>
+          <m:t>=</m:t>
+        </m:r>
+        <m:rad>
+          <m:radPr>
+            <m:degHide m:val="1"/>
+            <m:ctrlPr>
+              <w:rPr>
+                <w:rFonts w:ascii="Cambria Math" w:hAnsi="Cambria Math" w:cs="CourierNew"/>
+                <w:i/>
+                <w:kern w:val="0"/>
+                <w:sz w:val="24"/>
+              </w:rPr>
+            </m:ctrlPr>
+          </m:radPr>
+          <m:deg/>
+          <m:e>
+            <m:sSubSup>
+              <m:sSubSupPr>
+                <m:ctrlPr>
+                  <w:rPr>
+                    <w:rFonts w:ascii="Cambria Math" w:hAnsi="Cambria Math" w:cs="CourierNew"/>
+                    <w:i/>
+                    <w:kern w:val="0"/>
+                    <w:sz w:val="24"/>
+                  </w:rPr>
+                </m:ctrlPr>
+              </m:sSubSupPr>
+              <m:e>
+                <m:r>
+                  <w:rPr>
+                    <w:rFonts w:ascii="Cambria Math" w:hAnsi="Cambria Math" w:cs="CourierNew"/>
+                    <w:kern w:val="0"/>
+                    <w:sz w:val="24"/>
+                  </w:rPr>
+                  <m:t>r</m:t>
+                </m:r>
+              </m:e>
+              <m:sub>
+                <m:r>
+                  <w:rPr>
+                    <w:rFonts w:ascii="Cambria Math" w:hAnsi="Cambria Math" w:cs="CourierNew"/>
+                    <w:kern w:val="0"/>
+                    <w:sz w:val="24"/>
+                  </w:rPr>
+                  <m:t>SAT(CGPA.HGPA)</m:t>
+                </m:r>
+              </m:sub>
+              <m:sup>
+                <m:r>
+                  <w:rPr>
+                    <w:rFonts w:ascii="Cambria Math" w:hAnsi="Cambria Math" w:cs="CourierNew"/>
+                    <w:kern w:val="0"/>
+                    <w:sz w:val="24"/>
+                  </w:rPr>
+                  <m:t>2</m:t>
+                </m:r>
+              </m:sup>
+            </m:sSubSup>
+          </m:e>
+        </m:rad>
+        <m:r>
+          <w:rPr>
+            <w:rFonts w:ascii="Cambria Math" w:hAnsi="Cambria Math" w:cs="CourierNew"/>
+            <w:kern w:val="0"/>
+            <w:sz w:val="24"/>
+          </w:rPr>
+          <m:t>=</m:t>
+        </m:r>
+        <m:rad>
+          <m:radPr>
+            <m:degHide m:val="1"/>
+            <m:ctrlPr>
+              <w:rPr>
+                <w:rFonts w:ascii="Cambria Math" w:hAnsi="Cambria Math" w:cs="CourierNew"/>
+                <w:i/>
+                <w:kern w:val="0"/>
+                <w:sz w:val="24"/>
+              </w:rPr>
+            </m:ctrlPr>
+          </m:radPr>
+          <m:deg/>
+          <m:e>
+            <m:r>
+              <w:rPr>
+                <w:rFonts w:ascii="Cambria Math" w:hAnsi="Cambria Math" w:cs="CourierNew"/>
+                <w:kern w:val="0"/>
+                <w:sz w:val="24"/>
+              </w:rPr>
+              <m:t>.24</m:t>
+            </m:r>
+          </m:e>
+        </m:rad>
+        <m:r>
+          <w:rPr>
+            <w:rFonts w:ascii="Cambria Math" w:hAnsi="Cambria Math" w:cs="CourierNew"/>
+            <w:kern w:val="0"/>
+            <w:sz w:val="24"/>
+          </w:rPr>
+          <m:t>=.49</m:t>
+        </m:r>
+      </m:oMath>
+    </w:p>
+    <w:p>
+      <w:pPr>
+        <w:tabs>
+          <w:tab w:val="center" w:pos="4320"/>
+          <w:tab w:val="left" w:pos="7032"/>
+        </w:tabs>
+        <w:autoSpaceDE w:val="0"/>
+        <w:autoSpaceDN w:val="0"/>
+        <w:adjustRightInd w:val="0"/>
+        <w:jc w:val="left"/>
+        <w:rPr>
+          <w:rFonts w:ascii="Candara" w:hAnsi="Candara" w:cs="CourierNew"/>
+          <w:kern w:val="0"/>
+          <w:sz w:val="24"/>
+        </w:rPr>
+      </w:pPr>
+    </w:p>
+    <w:p>
+      <w:pPr>
+        <w:pStyle w:val="ListParagraph"/>
+        <w:numPr>
+          <w:ilvl w:val="0"/>
+          <w:numId w:val="12"/>
+        </w:numPr>
+        <w:tabs>
+          <w:tab w:val="center" w:pos="4320"/>
+          <w:tab w:val="left" w:pos="7032"/>
+        </w:tabs>
+        <w:autoSpaceDE w:val="0"/>
+        <w:autoSpaceDN w:val="0"/>
+        <w:adjustRightInd w:val="0"/>
+        <w:jc w:val="left"/>
+        <w:rPr>
+          <w:rFonts w:ascii="Candara" w:hAnsi="Candara" w:cs="CourierNew"/>
+          <w:kern w:val="0"/>
+          <w:sz w:val="24"/>
+        </w:rPr>
+      </w:pPr>
+      <w:r>
+        <w:rPr>
+          <w:rFonts w:ascii="Candara" w:hAnsi="Candara" w:cs="CourierNew"/>
+          <w:kern w:val="0"/>
+          <w:sz w:val="24"/>
+        </w:rPr>
+        <w:t xml:space="preserve">Compute the </w:t>
+      </w:r>
+      <w:r>
+        <w:rPr>
+          <w:rFonts w:ascii="Candara" w:hAnsi="Candara" w:cs="CourierNew"/>
+          <w:b/>
+          <w:kern w:val="0"/>
+          <w:sz w:val="24"/>
+        </w:rPr>
+        <w:t>partial correlation</w:t>
+      </w:r>
+      <w:r>
+        <w:rPr>
+          <w:rFonts w:ascii="Candara" w:hAnsi="Candara" w:cs="CourierNew"/>
+          <w:kern w:val="0"/>
+          <w:sz w:val="24"/>
+        </w:rPr>
+        <w:t xml:space="preserve"> between CGPA and SAT by partialling out the effect of HGPA from both CGPA and SAT. You need to use three ways to do this: (a) working on the residuals to compute this correlation using computers (refer to the lecture for this method), (b) using zero-order correlation coefficients to compute this correlation by hand, (c) using R-squares to compute this (squared) correlation by hand. </w:t>
+      </w:r>
+    </w:p>
+    <w:p>
+      <w:pPr>
+        <w:pStyle w:val="ListParagraph"/>
+        <w:numPr>
+          <w:ilvl w:val="0"/>
+          <w:numId w:val="14"/>
+        </w:numPr>
+        <w:tabs>
+          <w:tab w:val="center" w:pos="4320"/>
+          <w:tab w:val="left" w:pos="7032"/>
+        </w:tabs>
+        <w:autoSpaceDE w:val="0"/>
+        <w:autoSpaceDN w:val="0"/>
+        <w:adjustRightInd w:val="0"/>
+        <w:jc w:val="left"/>
+        <w:rPr>
+          <w:rFonts w:ascii="Candara" w:hAnsi="Candara" w:cs="CourierNew"/>
+          <w:kern w:val="0"/>
+          <w:sz w:val="24"/>
+        </w:rPr>
+      </w:pPr>
+      <w:r>
+        <w:rPr>
+          <w:rFonts w:ascii="Candara" w:hAnsi="Candara" w:cs="CourierNew"/>
+          <w:kern w:val="0"/>
+          <w:sz w:val="24"/>
+        </w:rPr>
+        <w:t xml:space="preserve">The correlation between the residuals of SAT regressed onto HGPA and the residuals of CGPA regressed onto HGPA </w:t>
+      </w:r>
+      <w:proofErr w:type="gramStart"/>
+      <w:r>
+        <w:rPr>
+          <w:rFonts w:ascii="Candara" w:hAnsi="Candara" w:cs="CourierNew"/>
+          <w:kern w:val="0"/>
+          <w:sz w:val="24"/>
+        </w:rPr>
+        <w:t xml:space="preserve">is </w:t>
+      </w:r>
+      <w:r>
+        <w:rPr>
+          <w:rFonts w:ascii="Candara" w:hAnsi="Candara" w:cs="CourierNew"/>
+          <w:kern w:val="0"/>
+          <w:sz w:val="24"/>
+        </w:rPr>
+        <w:t xml:space="preserve"> </w:t>
+      </w:r>
+      <w:proofErr w:type="gramEnd"/>
+      <m:oMath>
+        <m:sSub>
+          <m:sSubPr>
+            <m:ctrlPr>
+              <w:rPr>
+                <w:rFonts w:ascii="Cambria Math" w:hAnsi="Cambria Math" w:cs="CourierNew"/>
+                <w:i/>
+                <w:kern w:val="0"/>
+                <w:sz w:val="24"/>
+              </w:rPr>
+            </m:ctrlPr>
+          </m:sSubPr>
+          <m:e>
+            <m:r>
+              <w:rPr>
+                <w:rFonts w:ascii="Cambria Math" w:hAnsi="Cambria Math" w:cs="CourierNew"/>
+                <w:kern w:val="0"/>
+                <w:sz w:val="24"/>
+              </w:rPr>
+              <m:t>r</m:t>
+            </m:r>
+          </m:e>
+          <m:sub>
+            <m:r>
+              <w:rPr>
+                <w:rFonts w:ascii="Cambria Math" w:hAnsi="Cambria Math" w:cs="CourierNew"/>
+                <w:kern w:val="0"/>
+                <w:sz w:val="24"/>
+              </w:rPr>
+              <m:t>SAT</m:t>
+            </m:r>
+            <m:d>
+              <m:dPr>
+                <m:ctrlPr>
+                  <w:rPr>
+                    <w:rFonts w:ascii="Cambria Math" w:hAnsi="Cambria Math" w:cs="CourierNew"/>
+                    <w:i/>
+                    <w:kern w:val="0"/>
+                    <w:sz w:val="24"/>
+                  </w:rPr>
+                </m:ctrlPr>
+              </m:dPr>
+              <m:e>
+                <m:r>
+                  <w:rPr>
+                    <w:rFonts w:ascii="Cambria Math" w:hAnsi="Cambria Math" w:cs="CourierNew"/>
+                    <w:kern w:val="0"/>
+                    <w:sz w:val="24"/>
+                  </w:rPr>
+                  <m:t>CGPA.HGPA</m:t>
+                </m:r>
+              </m:e>
+            </m:d>
+          </m:sub>
+        </m:sSub>
+        <m:r>
+          <w:rPr>
+            <w:rFonts w:ascii="Cambria Math" w:hAnsi="Cambria Math" w:cs="CourierNew"/>
+            <w:kern w:val="0"/>
+            <w:sz w:val="24"/>
+          </w:rPr>
+          <m:t>=0.</m:t>
+        </m:r>
+        <m:r>
+          <w:rPr>
+            <w:rFonts w:ascii="Cambria Math" w:hAnsi="Cambria Math" w:cs="CourierNew"/>
+            <w:kern w:val="0"/>
+            <w:sz w:val="24"/>
+          </w:rPr>
+          <m:t>56</m:t>
+        </m:r>
+      </m:oMath>
+      <w:r>
+        <w:rPr>
+          <w:rFonts w:ascii="Candara" w:hAnsi="Candara" w:cs="CourierNew"/>
+          <w:kern w:val="0"/>
+          <w:sz w:val="24"/>
+        </w:rPr>
+        <w:t>.</w:t>
+      </w:r>
+    </w:p>
+    <w:p>
+      <w:pPr>
+        <w:pStyle w:val="ListParagraph"/>
+        <w:numPr>
+          <w:ilvl w:val="0"/>
+          <w:numId w:val="14"/>
+        </w:numPr>
+        <w:tabs>
+          <w:tab w:val="center" w:pos="4320"/>
+          <w:tab w:val="left" w:pos="7032"/>
+        </w:tabs>
+        <w:autoSpaceDE w:val="0"/>
+        <w:autoSpaceDN w:val="0"/>
+        <w:adjustRightInd w:val="0"/>
+        <w:jc w:val="left"/>
+        <w:rPr>
+          <w:rFonts w:ascii="Candara" w:hAnsi="Candara" w:cs="CourierNew"/>
+          <w:kern w:val="0"/>
+          <w:sz w:val="24"/>
+        </w:rPr>
+      </w:pPr>
+      <w:r>
+        <w:rPr>
+          <w:rFonts w:ascii="Candara" w:hAnsi="Candara" w:cs="CourierNew"/>
+          <w:kern w:val="0"/>
+          <w:sz w:val="24"/>
+        </w:rPr>
+        <w:t xml:space="preserve">The partial correlation between SAT and CGPA, partialling out the effects of HGPA on both, is </w:t>
+      </w:r>
+    </w:p>
+    <w:p>
+      <w:pPr>
+        <w:tabs>
+          <w:tab w:val="left" w:pos="6036"/>
+        </w:tabs>
+        <w:autoSpaceDE w:val="0"/>
+        <w:autoSpaceDN w:val="0"/>
+        <w:adjustRightInd w:val="0"/>
+        <w:jc w:val="left"/>
+        <w:rPr>
+          <w:rFonts w:ascii="Candara" w:hAnsi="Candara" w:cs="CourierNew"/>
+          <w:kern w:val="0"/>
+          <w:sz w:val="24"/>
+        </w:rPr>
+      </w:pPr>
+    </w:p>
+    <w:p>
+      <w:pPr>
+        <w:tabs>
+          <w:tab w:val="left" w:pos="6036"/>
+        </w:tabs>
+        <w:autoSpaceDE w:val="0"/>
+        <w:autoSpaceDN w:val="0"/>
+        <w:adjustRightInd w:val="0"/>
+        <w:jc w:val="left"/>
+        <w:rPr>
+          <w:rFonts w:ascii="Candara" w:hAnsi="Candara" w:cs="CourierNew"/>
+          <w:kern w:val="0"/>
+          <w:sz w:val="24"/>
+        </w:rPr>
+      </w:pPr>
+      <m:oMathPara>
+        <m:oMath>
+          <m:sSub>
+            <m:sSubPr>
+              <m:ctrlPr>
+                <w:rPr>
+                  <w:rFonts w:ascii="Cambria Math" w:hAnsi="Cambria Math" w:cs="CourierNew"/>
+                  <w:i/>
+                  <w:kern w:val="0"/>
+                  <w:sz w:val="24"/>
+                </w:rPr>
+              </m:ctrlPr>
+            </m:sSubPr>
+            <m:e>
+              <m:r>
+                <w:rPr>
+                  <w:rFonts w:ascii="Cambria Math" w:hAnsi="Cambria Math" w:cs="CourierNew"/>
+                  <w:kern w:val="0"/>
+                  <w:sz w:val="24"/>
+                </w:rPr>
+                <m:t>r</m:t>
+              </m:r>
+            </m:e>
+            <m:sub>
+              <m:d>
+                <m:dPr>
+                  <m:ctrlPr>
+                    <w:rPr>
+                      <w:rFonts w:ascii="Cambria Math" w:hAnsi="Cambria Math" w:cs="CourierNew"/>
+                      <w:i/>
+                      <w:kern w:val="0"/>
+                      <w:sz w:val="24"/>
+                    </w:rPr>
+                  </m:ctrlPr>
+                </m:dPr>
+                <m:e>
+                  <m:r>
+                    <w:rPr>
+                      <w:rFonts w:ascii="Cambria Math" w:hAnsi="Cambria Math" w:cs="CourierNew"/>
+                      <w:kern w:val="0"/>
+                      <w:sz w:val="24"/>
+                    </w:rPr>
+                    <m:t>SATCGPA</m:t>
+                  </m:r>
+                </m:e>
+              </m:d>
+              <m:r>
+                <w:rPr>
+                  <w:rFonts w:ascii="Cambria Math" w:hAnsi="Cambria Math" w:cs="CourierNew"/>
+                  <w:kern w:val="0"/>
+                  <w:sz w:val="24"/>
+                </w:rPr>
+                <m:t>.HGPA=</m:t>
+              </m:r>
+            </m:sub>
+          </m:sSub>
+          <m:f>
+            <m:fPr>
+              <m:ctrlPr>
+                <w:rPr>
+                  <w:rFonts w:ascii="Cambria Math" w:hAnsi="Cambria Math" w:cs="CourierNew"/>
+                  <w:i/>
+                  <w:kern w:val="0"/>
+                  <w:sz w:val="24"/>
+                </w:rPr>
+              </m:ctrlPr>
+            </m:fPr>
+            <m:num>
+              <m:sSub>
+                <m:sSubPr>
+                  <m:ctrlPr>
+                    <w:rPr>
+                      <w:rFonts w:ascii="Cambria Math" w:hAnsi="Cambria Math" w:cs="CourierNew"/>
+                      <w:i/>
+                      <w:kern w:val="0"/>
+                      <w:sz w:val="24"/>
+                    </w:rPr>
+                  </m:ctrlPr>
+                </m:sSubPr>
+                <m:e>
+                  <m:r>
+                    <w:rPr>
+                      <w:rFonts w:ascii="Cambria Math" w:hAnsi="Cambria Math" w:cs="CourierNew"/>
+                      <w:kern w:val="0"/>
+                      <w:sz w:val="24"/>
+                    </w:rPr>
+                    <m:t>r</m:t>
+                  </m:r>
+                </m:e>
+                <m:sub>
+                  <m:r>
+                    <w:rPr>
+                      <w:rFonts w:ascii="Cambria Math" w:hAnsi="Cambria Math" w:cs="CourierNew"/>
+                      <w:kern w:val="0"/>
+                      <w:sz w:val="24"/>
+                    </w:rPr>
+                    <m:t>SAT.CGP</m:t>
+                  </m:r>
+                  <m:r>
+                    <w:rPr>
+                      <w:rFonts w:ascii="Cambria Math" w:hAnsi="Cambria Math" w:cs="CourierNew"/>
+                      <w:kern w:val="0"/>
+                      <w:sz w:val="24"/>
+                    </w:rPr>
+                    <m:t>A</m:t>
+                  </m:r>
+                </m:sub>
+              </m:sSub>
+              <m:r>
+                <w:rPr>
+                  <w:rFonts w:ascii="Cambria Math" w:hAnsi="Cambria Math" w:cs="CourierNew"/>
+                  <w:kern w:val="0"/>
+                  <w:sz w:val="24"/>
+                </w:rPr>
+                <m:t>-</m:t>
+              </m:r>
+              <m:sSub>
+                <m:sSubPr>
+                  <m:ctrlPr>
+                    <w:rPr>
+                      <w:rFonts w:ascii="Cambria Math" w:hAnsi="Cambria Math" w:cs="CourierNew"/>
+                      <w:i/>
+                      <w:kern w:val="0"/>
+                      <w:sz w:val="24"/>
+                    </w:rPr>
+                  </m:ctrlPr>
+                </m:sSubPr>
+                <m:e>
+                  <m:r>
+                    <w:rPr>
+                      <w:rFonts w:ascii="Cambria Math" w:hAnsi="Cambria Math" w:cs="CourierNew"/>
+                      <w:kern w:val="0"/>
+                      <w:sz w:val="24"/>
+                    </w:rPr>
+                    <m:t>r</m:t>
+                  </m:r>
+                </m:e>
+                <m:sub>
+                  <m:d>
+                    <m:dPr>
+                      <m:ctrlPr>
+                        <w:rPr>
+                          <w:rFonts w:ascii="Cambria Math" w:hAnsi="Cambria Math" w:cs="CourierNew"/>
+                          <w:i/>
+                          <w:kern w:val="0"/>
+                          <w:sz w:val="24"/>
+                        </w:rPr>
+                      </m:ctrlPr>
+                    </m:dPr>
+                    <m:e>
+                      <m:r>
+                        <w:rPr>
+                          <w:rFonts w:ascii="Cambria Math" w:hAnsi="Cambria Math" w:cs="CourierNew"/>
+                          <w:kern w:val="0"/>
+                          <w:sz w:val="24"/>
+                        </w:rPr>
+                        <m:t>SAT.HGPA</m:t>
+                      </m:r>
+                    </m:e>
+                  </m:d>
+                </m:sub>
+              </m:sSub>
+              <m:sSub>
+                <m:sSubPr>
+                  <m:ctrlPr>
+                    <w:rPr>
+                      <w:rFonts w:ascii="Cambria Math" w:hAnsi="Cambria Math" w:cs="CourierNew"/>
+                      <w:i/>
+                      <w:kern w:val="0"/>
+                      <w:sz w:val="24"/>
+                    </w:rPr>
+                  </m:ctrlPr>
+                </m:sSubPr>
+                <m:e>
+                  <m:r>
+                    <w:rPr>
+                      <w:rFonts w:ascii="Cambria Math" w:hAnsi="Cambria Math" w:cs="CourierNew"/>
+                      <w:kern w:val="0"/>
+                      <w:sz w:val="24"/>
+                    </w:rPr>
+                    <m:t>r</m:t>
+                  </m:r>
+                </m:e>
+                <m:sub>
+                  <m:d>
+                    <m:dPr>
+                      <m:ctrlPr>
+                        <w:rPr>
+                          <w:rFonts w:ascii="Cambria Math" w:hAnsi="Cambria Math" w:cs="CourierNew"/>
+                          <w:i/>
+                          <w:kern w:val="0"/>
+                          <w:sz w:val="24"/>
+                        </w:rPr>
+                      </m:ctrlPr>
+                    </m:dPr>
+                    <m:e>
+                      <m:r>
+                        <w:rPr>
+                          <w:rFonts w:ascii="Cambria Math" w:hAnsi="Cambria Math" w:cs="CourierNew"/>
+                          <w:kern w:val="0"/>
+                          <w:sz w:val="24"/>
+                        </w:rPr>
+                        <m:t>CGPA.HGPA</m:t>
+                      </m:r>
+                    </m:e>
+                  </m:d>
+                </m:sub>
+              </m:sSub>
+            </m:num>
+            <m:den>
+              <m:rad>
+                <m:radPr>
+                  <m:degHide m:val="1"/>
+                  <m:ctrlPr>
+                    <w:rPr>
+                      <w:rFonts w:ascii="Cambria Math" w:hAnsi="Cambria Math" w:cs="CourierNew"/>
+                      <w:i/>
+                      <w:kern w:val="0"/>
+                      <w:sz w:val="24"/>
+                    </w:rPr>
+                  </m:ctrlPr>
+                </m:radPr>
+                <m:deg/>
+                <m:e>
+                  <m:r>
+                    <w:rPr>
+                      <w:rFonts w:ascii="Cambria Math" w:hAnsi="Cambria Math" w:cs="CourierNew"/>
+                      <w:kern w:val="0"/>
+                      <w:sz w:val="24"/>
+                    </w:rPr>
+                    <m:t>1-</m:t>
+                  </m:r>
+                  <m:sSubSup>
+                    <m:sSubSupPr>
+                      <m:ctrlPr>
+                        <w:rPr>
+                          <w:rFonts w:ascii="Cambria Math" w:hAnsi="Cambria Math" w:cs="CourierNew"/>
+                          <w:i/>
+                          <w:kern w:val="0"/>
+                          <w:sz w:val="24"/>
+                        </w:rPr>
+                      </m:ctrlPr>
+                    </m:sSubSupPr>
+                    <m:e>
+                      <m:r>
+                        <w:rPr>
+                          <w:rFonts w:ascii="Cambria Math" w:hAnsi="Cambria Math" w:cs="CourierNew"/>
+                          <w:kern w:val="0"/>
+                          <w:sz w:val="24"/>
+                        </w:rPr>
+                        <m:t>r</m:t>
+                      </m:r>
+                    </m:e>
+                    <m:sub>
+                      <m:d>
+                        <m:dPr>
+                          <m:ctrlPr>
+                            <w:rPr>
+                              <w:rFonts w:ascii="Cambria Math" w:hAnsi="Cambria Math" w:cs="CourierNew"/>
+                              <w:i/>
+                              <w:kern w:val="0"/>
+                              <w:sz w:val="24"/>
+                            </w:rPr>
+                          </m:ctrlPr>
+                        </m:dPr>
+                        <m:e>
+                          <m:r>
+                            <w:rPr>
+                              <w:rFonts w:ascii="Cambria Math" w:hAnsi="Cambria Math" w:cs="CourierNew"/>
+                              <w:kern w:val="0"/>
+                              <w:sz w:val="24"/>
+                            </w:rPr>
+                            <m:t>SAT.HGPA</m:t>
+                          </m:r>
+                        </m:e>
+                      </m:d>
+                    </m:sub>
+                    <m:sup>
+                      <m:r>
+                        <w:rPr>
+                          <w:rFonts w:ascii="Cambria Math" w:hAnsi="Cambria Math" w:cs="CourierNew"/>
+                          <w:kern w:val="0"/>
+                          <w:sz w:val="24"/>
+                        </w:rPr>
+                        <m:t>2</m:t>
+                      </m:r>
+                    </m:sup>
+                  </m:sSubSup>
+                </m:e>
+              </m:rad>
+              <m:rad>
+                <m:radPr>
+                  <m:degHide m:val="1"/>
+                  <m:ctrlPr>
+                    <w:rPr>
+                      <w:rFonts w:ascii="Cambria Math" w:hAnsi="Cambria Math" w:cs="CourierNew"/>
+                      <w:i/>
+                      <w:kern w:val="0"/>
+                      <w:sz w:val="24"/>
+                    </w:rPr>
+                  </m:ctrlPr>
+                </m:radPr>
+                <m:deg/>
+                <m:e>
+                  <m:r>
+                    <w:rPr>
+                      <w:rFonts w:ascii="Cambria Math" w:hAnsi="Cambria Math" w:cs="CourierNew"/>
+                      <w:kern w:val="0"/>
+                      <w:sz w:val="24"/>
+                    </w:rPr>
+                    <m:t>1-</m:t>
+                  </m:r>
+                  <m:sSubSup>
+                    <m:sSubSupPr>
+                      <m:ctrlPr>
+                        <w:rPr>
+                          <w:rFonts w:ascii="Cambria Math" w:hAnsi="Cambria Math" w:cs="CourierNew"/>
+                          <w:i/>
+                          <w:kern w:val="0"/>
+                          <w:sz w:val="24"/>
+                        </w:rPr>
+                      </m:ctrlPr>
+                    </m:sSubSupPr>
+                    <m:e>
+                      <m:r>
+                        <w:rPr>
+                          <w:rFonts w:ascii="Cambria Math" w:hAnsi="Cambria Math" w:cs="CourierNew"/>
+                          <w:kern w:val="0"/>
+                          <w:sz w:val="24"/>
+                        </w:rPr>
+                        <m:t>r</m:t>
+                      </m:r>
+                    </m:e>
+                    <m:sub>
+                      <m:d>
+                        <m:dPr>
+                          <m:ctrlPr>
+                            <w:rPr>
+                              <w:rFonts w:ascii="Cambria Math" w:hAnsi="Cambria Math" w:cs="CourierNew"/>
+                              <w:i/>
+                              <w:kern w:val="0"/>
+                              <w:sz w:val="24"/>
+                            </w:rPr>
+                          </m:ctrlPr>
+                        </m:dPr>
+                        <m:e>
+                          <m:r>
+                            <w:rPr>
+                              <w:rFonts w:ascii="Cambria Math" w:hAnsi="Cambria Math" w:cs="CourierNew"/>
+                              <w:kern w:val="0"/>
+                              <w:sz w:val="24"/>
+                            </w:rPr>
+                            <m:t>CGPA.HGPA</m:t>
+                          </m:r>
+                        </m:e>
+                      </m:d>
+                    </m:sub>
+                    <m:sup>
+                      <m:r>
+                        <w:rPr>
+                          <w:rFonts w:ascii="Cambria Math" w:hAnsi="Cambria Math" w:cs="CourierNew"/>
+                          <w:kern w:val="0"/>
+                          <w:sz w:val="24"/>
+                        </w:rPr>
+                        <m:t>2</m:t>
+                      </m:r>
+                    </m:sup>
+                  </m:sSubSup>
+                </m:e>
+              </m:rad>
+            </m:den>
+          </m:f>
+          <m:r>
+            <w:rPr>
+              <w:rFonts w:ascii="Cambria Math" w:hAnsi="Cambria Math" w:cs="CourierNew"/>
+              <w:kern w:val="0"/>
+              <w:sz w:val="24"/>
+            </w:rPr>
+            <m:t>=</m:t>
+          </m:r>
+          <m:f>
+            <m:fPr>
+              <m:ctrlPr>
+                <w:rPr>
+                  <w:rFonts w:ascii="Cambria Math" w:hAnsi="Cambria Math" w:cs="CourierNew"/>
+                  <w:i/>
+                  <w:kern w:val="0"/>
+                  <w:sz w:val="24"/>
+                </w:rPr>
+              </m:ctrlPr>
+            </m:fPr>
+            <m:num>
+              <m:r>
+                <w:rPr>
+                  <w:rFonts w:ascii="Cambria Math" w:hAnsi="Cambria Math" w:cs="CourierNew"/>
+                  <w:kern w:val="0"/>
+                  <w:sz w:val="24"/>
+                </w:rPr>
+                <m:t>(.64)-(.49)(.39)</m:t>
+              </m:r>
+            </m:num>
+            <m:den>
+              <m:rad>
+                <m:radPr>
+                  <m:degHide m:val="1"/>
+                  <m:ctrlPr>
+                    <w:rPr>
+                      <w:rFonts w:ascii="Cambria Math" w:hAnsi="Cambria Math" w:cs="CourierNew"/>
+                      <w:i/>
+                      <w:kern w:val="0"/>
+                      <w:sz w:val="24"/>
+                    </w:rPr>
+                  </m:ctrlPr>
+                </m:radPr>
+                <m:deg/>
+                <m:e>
+                  <m:r>
+                    <w:rPr>
+                      <w:rFonts w:ascii="Cambria Math" w:hAnsi="Cambria Math" w:cs="CourierNew"/>
+                      <w:kern w:val="0"/>
+                      <w:sz w:val="24"/>
+                    </w:rPr>
+                    <m:t>1-</m:t>
+                  </m:r>
+                  <m:sSup>
+                    <m:sSupPr>
+                      <m:ctrlPr>
+                        <w:rPr>
+                          <w:rFonts w:ascii="Cambria Math" w:hAnsi="Cambria Math" w:cs="CourierNew"/>
+                          <w:i/>
+                          <w:kern w:val="0"/>
+                          <w:sz w:val="24"/>
+                        </w:rPr>
+                      </m:ctrlPr>
+                    </m:sSupPr>
+                    <m:e>
+                      <m:r>
+                        <w:rPr>
+                          <w:rFonts w:ascii="Cambria Math" w:hAnsi="Cambria Math" w:cs="CourierNew"/>
+                          <w:kern w:val="0"/>
+                          <w:sz w:val="24"/>
+                        </w:rPr>
+                        <m:t>(.49)</m:t>
+                      </m:r>
+                    </m:e>
+                    <m:sup>
+                      <m:r>
+                        <w:rPr>
+                          <w:rFonts w:ascii="Cambria Math" w:hAnsi="Cambria Math" w:cs="CourierNew"/>
+                          <w:kern w:val="0"/>
+                          <w:sz w:val="24"/>
+                        </w:rPr>
+                        <m:t>2</m:t>
+                      </m:r>
+                    </m:sup>
+                  </m:sSup>
+                </m:e>
+              </m:rad>
+              <m:rad>
+                <m:radPr>
+                  <m:degHide m:val="1"/>
+                  <m:ctrlPr>
+                    <w:rPr>
+                      <w:rFonts w:ascii="Cambria Math" w:hAnsi="Cambria Math" w:cs="CourierNew"/>
+                      <w:i/>
+                      <w:kern w:val="0"/>
+                      <w:sz w:val="24"/>
+                    </w:rPr>
+                  </m:ctrlPr>
+                </m:radPr>
+                <m:deg/>
+                <m:e>
+                  <m:r>
+                    <w:rPr>
+                      <w:rFonts w:ascii="Cambria Math" w:hAnsi="Cambria Math" w:cs="CourierNew"/>
+                      <w:kern w:val="0"/>
+                      <w:sz w:val="24"/>
+                    </w:rPr>
+                    <m:t>1-</m:t>
+                  </m:r>
+                  <m:sSup>
+                    <m:sSupPr>
+                      <m:ctrlPr>
+                        <w:rPr>
+                          <w:rFonts w:ascii="Cambria Math" w:hAnsi="Cambria Math" w:cs="CourierNew"/>
+                          <w:i/>
+                          <w:kern w:val="0"/>
+                          <w:sz w:val="24"/>
+                        </w:rPr>
+                      </m:ctrlPr>
+                    </m:sSupPr>
+                    <m:e>
+                      <m:r>
+                        <w:rPr>
+                          <w:rFonts w:ascii="Cambria Math" w:hAnsi="Cambria Math" w:cs="CourierNew"/>
+                          <w:kern w:val="0"/>
+                          <w:sz w:val="24"/>
+                        </w:rPr>
+                        <m:t>(.39)</m:t>
+                      </m:r>
+                    </m:e>
+                    <m:sup>
+                      <m:r>
+                        <w:rPr>
+                          <w:rFonts w:ascii="Cambria Math" w:hAnsi="Cambria Math" w:cs="CourierNew"/>
+                          <w:kern w:val="0"/>
+                          <w:sz w:val="24"/>
+                        </w:rPr>
+                        <m:t>2</m:t>
+                      </m:r>
+                    </m:sup>
+                  </m:sSup>
+                </m:e>
+              </m:rad>
+            </m:den>
+          </m:f>
+          <m:r>
+            <w:rPr>
+              <w:rFonts w:ascii="Cambria Math" w:hAnsi="Cambria Math" w:cs="CourierNew"/>
+              <w:kern w:val="0"/>
+              <w:sz w:val="24"/>
+            </w:rPr>
+            <m:t>=0.56</m:t>
+          </m:r>
+        </m:oMath>
+      </m:oMathPara>
+    </w:p>
+    <w:p>
+      <w:pPr>
+        <w:tabs>
+          <w:tab w:val="left" w:pos="6036"/>
+        </w:tabs>
+        <w:autoSpaceDE w:val="0"/>
+        <w:autoSpaceDN w:val="0"/>
+        <w:adjustRightInd w:val="0"/>
+        <w:jc w:val="left"/>
+        <w:rPr>
+          <w:rFonts w:ascii="Candara" w:hAnsi="Candara" w:cs="CourierNew"/>
+          <w:kern w:val="0"/>
+          <w:sz w:val="24"/>
+        </w:rPr>
+      </w:pPr>
+    </w:p>
+    <w:p>
+      <w:pPr>
+        <w:pStyle w:val="ListParagraph"/>
+        <w:numPr>
+          <w:ilvl w:val="0"/>
+          <w:numId w:val="14"/>
+        </w:numPr>
+        <w:tabs>
+          <w:tab w:val="left" w:pos="6036"/>
+        </w:tabs>
+        <w:autoSpaceDE w:val="0"/>
+        <w:autoSpaceDN w:val="0"/>
+        <w:adjustRightInd w:val="0"/>
+        <w:jc w:val="left"/>
+        <w:rPr>
+          <w:rFonts w:ascii="Candara" w:hAnsi="Candara" w:cs="CourierNew"/>
+          <w:kern w:val="0"/>
+          <w:sz w:val="24"/>
+        </w:rPr>
+      </w:pPr>
+      <w:r>
+        <w:rPr>
+          <w:rFonts w:ascii="Candara" w:hAnsi="Candara" w:cs="CourierNew"/>
+          <w:kern w:val="0"/>
+          <w:sz w:val="24"/>
+        </w:rPr>
+        <w:t>The p</w:t>
+      </w:r>
+      <w:r>
+        <w:rPr>
+          <w:rFonts w:ascii="Candara" w:hAnsi="Candara" w:cs="CourierNew"/>
+          <w:kern w:val="0"/>
+          <w:sz w:val="24"/>
+        </w:rPr>
+        <w:t xml:space="preserve">artial correlation between SAT and CGPA, controlling for the effects of HGPA on both, using coefficients of determination is </w:t>
+      </w:r>
+    </w:p>
+    <w:p>
+      <w:pPr>
+        <w:pStyle w:val="ListParagraph"/>
+        <w:tabs>
+          <w:tab w:val="center" w:pos="4320"/>
+          <w:tab w:val="left" w:pos="7032"/>
+        </w:tabs>
+        <w:autoSpaceDE w:val="0"/>
+        <w:autoSpaceDN w:val="0"/>
+        <w:adjustRightInd w:val="0"/>
+        <w:jc w:val="left"/>
+        <w:rPr>
+          <w:rFonts w:ascii="Candara" w:hAnsi="Candara" w:cs="CourierNew"/>
+          <w:kern w:val="0"/>
+          <w:sz w:val="24"/>
+        </w:rPr>
+      </w:pPr>
+      <m:oMathPara>
+        <m:oMath>
+          <m:sSubSup>
+            <m:sSubSupPr>
+              <m:ctrlPr>
+                <w:rPr>
+                  <w:rFonts w:ascii="Cambria Math" w:hAnsi="Cambria Math" w:cs="CourierNew"/>
+                  <w:i/>
+                  <w:kern w:val="0"/>
+                  <w:sz w:val="24"/>
+                </w:rPr>
+              </m:ctrlPr>
+            </m:sSubSupPr>
+            <m:e>
+              <m:r>
+                <w:rPr>
+                  <w:rFonts w:ascii="Cambria Math" w:hAnsi="Cambria Math" w:cs="CourierNew"/>
+                  <w:kern w:val="0"/>
+                  <w:sz w:val="24"/>
+                </w:rPr>
+                <m:t>r</m:t>
+              </m:r>
+            </m:e>
+            <m:sub>
+              <m:r>
+                <w:rPr>
+                  <w:rFonts w:ascii="Cambria Math" w:hAnsi="Cambria Math" w:cs="CourierNew"/>
+                  <w:kern w:val="0"/>
+                  <w:sz w:val="24"/>
+                </w:rPr>
+                <m:t>SAT</m:t>
+              </m:r>
+              <m:d>
+                <m:dPr>
+                  <m:ctrlPr>
+                    <w:rPr>
+                      <w:rFonts w:ascii="Cambria Math" w:hAnsi="Cambria Math" w:cs="CourierNew"/>
+                      <w:i/>
+                      <w:kern w:val="0"/>
+                      <w:sz w:val="24"/>
+                    </w:rPr>
+                  </m:ctrlPr>
+                </m:dPr>
+                <m:e>
+                  <m:r>
+                    <w:rPr>
+                      <w:rFonts w:ascii="Cambria Math" w:hAnsi="Cambria Math" w:cs="CourierNew"/>
+                      <w:kern w:val="0"/>
+                      <w:sz w:val="24"/>
+                    </w:rPr>
+                    <m:t>CGPA.HGPA</m:t>
+                  </m:r>
+                </m:e>
+              </m:d>
+              <m:r>
+                <w:rPr>
+                  <w:rFonts w:ascii="Cambria Math" w:hAnsi="Cambria Math" w:cs="CourierNew"/>
+                  <w:kern w:val="0"/>
+                  <w:sz w:val="24"/>
+                </w:rPr>
+                <m:t>=</m:t>
+              </m:r>
+            </m:sub>
+            <m:sup>
+              <m:r>
+                <w:rPr>
+                  <w:rFonts w:ascii="Cambria Math" w:hAnsi="Cambria Math" w:cs="CourierNew"/>
+                  <w:kern w:val="0"/>
+                  <w:sz w:val="24"/>
+                </w:rPr>
+                <m:t>2</m:t>
+              </m:r>
+            </m:sup>
+          </m:sSubSup>
+          <m:f>
+            <m:fPr>
+              <m:ctrlPr>
+                <w:rPr>
+                  <w:rFonts w:ascii="Cambria Math" w:hAnsi="Cambria Math" w:cs="CourierNew"/>
+                  <w:i/>
+                  <w:kern w:val="0"/>
+                  <w:sz w:val="24"/>
+                </w:rPr>
+              </m:ctrlPr>
+            </m:fPr>
+            <m:num>
+              <m:sSubSup>
+                <m:sSubSupPr>
+                  <m:ctrlPr>
+                    <w:rPr>
+                      <w:rFonts w:ascii="Cambria Math" w:hAnsi="Cambria Math" w:cs="CourierNew"/>
+                      <w:i/>
+                      <w:kern w:val="0"/>
+                      <w:sz w:val="24"/>
+                    </w:rPr>
+                  </m:ctrlPr>
+                </m:sSubSupPr>
+                <m:e>
+                  <m:r>
+                    <w:rPr>
+                      <w:rFonts w:ascii="Cambria Math" w:hAnsi="Cambria Math" w:cs="CourierNew"/>
+                      <w:kern w:val="0"/>
+                      <w:sz w:val="24"/>
+                    </w:rPr>
+                    <m:t>r</m:t>
+                  </m:r>
+                </m:e>
+                <m:sub>
+                  <m:r>
+                    <w:rPr>
+                      <w:rFonts w:ascii="Cambria Math" w:hAnsi="Cambria Math" w:cs="CourierNew"/>
+                      <w:kern w:val="0"/>
+                      <w:sz w:val="24"/>
+                    </w:rPr>
+                    <m:t>SAT.CGPA&amp;HGPA</m:t>
+                  </m:r>
+                </m:sub>
+                <m:sup>
+                  <m:r>
+                    <w:rPr>
+                      <w:rFonts w:ascii="Cambria Math" w:hAnsi="Cambria Math" w:cs="CourierNew"/>
+                      <w:kern w:val="0"/>
+                      <w:sz w:val="24"/>
+                    </w:rPr>
+                    <m:t>2</m:t>
+                  </m:r>
+                </m:sup>
+              </m:sSubSup>
+              <m:r>
+                <w:rPr>
+                  <w:rFonts w:ascii="Cambria Math" w:hAnsi="Cambria Math" w:cs="CourierNew"/>
+                  <w:kern w:val="0"/>
+                  <w:sz w:val="24"/>
+                </w:rPr>
+                <m:t>-</m:t>
+              </m:r>
+              <m:sSubSup>
+                <m:sSubSupPr>
+                  <m:ctrlPr>
+                    <w:rPr>
+                      <w:rFonts w:ascii="Cambria Math" w:hAnsi="Cambria Math" w:cs="CourierNew"/>
+                      <w:i/>
+                      <w:kern w:val="0"/>
+                      <w:sz w:val="24"/>
+                    </w:rPr>
+                  </m:ctrlPr>
+                </m:sSubSupPr>
+                <m:e>
+                  <m:r>
+                    <w:rPr>
+                      <w:rFonts w:ascii="Cambria Math" w:hAnsi="Cambria Math" w:cs="CourierNew"/>
+                      <w:kern w:val="0"/>
+                      <w:sz w:val="24"/>
+                    </w:rPr>
+                    <m:t>r</m:t>
+                  </m:r>
+                </m:e>
+                <m:sub>
+                  <m:r>
+                    <w:rPr>
+                      <w:rFonts w:ascii="Cambria Math" w:hAnsi="Cambria Math" w:cs="CourierNew"/>
+                      <w:kern w:val="0"/>
+                      <w:sz w:val="24"/>
+                    </w:rPr>
+                    <m:t>SAT.HGPA</m:t>
+                  </m:r>
+                </m:sub>
+                <m:sup>
+                  <m:r>
+                    <w:rPr>
+                      <w:rFonts w:ascii="Cambria Math" w:hAnsi="Cambria Math" w:cs="CourierNew"/>
+                      <w:kern w:val="0"/>
+                      <w:sz w:val="24"/>
+                    </w:rPr>
+                    <m:t>2</m:t>
+                  </m:r>
+                </m:sup>
+              </m:sSubSup>
+            </m:num>
+            <m:den>
+              <m:r>
+                <w:rPr>
+                  <w:rFonts w:ascii="Cambria Math" w:hAnsi="Cambria Math" w:cs="CourierNew"/>
+                  <w:kern w:val="0"/>
+                  <w:sz w:val="24"/>
+                </w:rPr>
+                <m:t>1-</m:t>
+              </m:r>
+              <m:sSubSup>
+                <m:sSubSupPr>
+                  <m:ctrlPr>
+                    <w:rPr>
+                      <w:rFonts w:ascii="Cambria Math" w:hAnsi="Cambria Math" w:cs="CourierNew"/>
+                      <w:i/>
+                      <w:kern w:val="0"/>
+                      <w:sz w:val="24"/>
+                    </w:rPr>
+                  </m:ctrlPr>
+                </m:sSubSupPr>
+                <m:e>
+                  <m:r>
+                    <w:rPr>
+                      <w:rFonts w:ascii="Cambria Math" w:hAnsi="Cambria Math" w:cs="CourierNew"/>
+                      <w:kern w:val="0"/>
+                      <w:sz w:val="24"/>
+                    </w:rPr>
+                    <m:t>r</m:t>
+                  </m:r>
+                </m:e>
+                <m:sub>
+                  <m:r>
+                    <w:rPr>
+                      <w:rFonts w:ascii="Cambria Math" w:hAnsi="Cambria Math" w:cs="CourierNew"/>
+                      <w:kern w:val="0"/>
+                      <w:sz w:val="24"/>
+                    </w:rPr>
+                    <m:t>SAT.HGPA</m:t>
+                  </m:r>
+                </m:sub>
+                <m:sup>
+                  <m:r>
+                    <w:rPr>
+                      <w:rFonts w:ascii="Cambria Math" w:hAnsi="Cambria Math" w:cs="CourierNew"/>
+                      <w:kern w:val="0"/>
+                      <w:sz w:val="24"/>
+                    </w:rPr>
+                    <m:t>2</m:t>
+                  </m:r>
+                </m:sup>
+              </m:sSubSup>
+            </m:den>
+          </m:f>
+          <m:r>
+            <w:rPr>
+              <w:rFonts w:ascii="Cambria Math" w:hAnsi="Cambria Math" w:cs="CourierNew"/>
+              <w:kern w:val="0"/>
+              <w:sz w:val="24"/>
+            </w:rPr>
+            <m:t>=</m:t>
+          </m:r>
+          <m:f>
+            <m:fPr>
+              <m:ctrlPr>
+                <w:rPr>
+                  <w:rFonts w:ascii="Cambria Math" w:hAnsi="Cambria Math" w:cs="CourierNew"/>
+                  <w:i/>
+                  <w:kern w:val="0"/>
+                  <w:sz w:val="24"/>
+                </w:rPr>
+              </m:ctrlPr>
+            </m:fPr>
+            <m:num>
+              <m:d>
+                <m:dPr>
+                  <m:ctrlPr>
+                    <w:rPr>
+                      <w:rFonts w:ascii="Cambria Math" w:hAnsi="Cambria Math" w:cs="CourierNew"/>
+                      <w:i/>
+                      <w:kern w:val="0"/>
+                      <w:sz w:val="24"/>
+                    </w:rPr>
+                  </m:ctrlPr>
+                </m:dPr>
+                <m:e>
+                  <m:r>
+                    <w:rPr>
+                      <w:rFonts w:ascii="Cambria Math" w:hAnsi="Cambria Math" w:cs="CourierNew"/>
+                      <w:kern w:val="0"/>
+                      <w:sz w:val="24"/>
+                    </w:rPr>
+                    <m:t>.48</m:t>
+                  </m:r>
+                </m:e>
+              </m:d>
+              <m:r>
+                <w:rPr>
+                  <w:rFonts w:ascii="Cambria Math" w:hAnsi="Cambria Math" w:cs="CourierNew"/>
+                  <w:kern w:val="0"/>
+                  <w:sz w:val="24"/>
+                </w:rPr>
+                <m:t>-</m:t>
+              </m:r>
+              <m:d>
+                <m:dPr>
+                  <m:ctrlPr>
+                    <w:rPr>
+                      <w:rFonts w:ascii="Cambria Math" w:hAnsi="Cambria Math" w:cs="CourierNew"/>
+                      <w:i/>
+                      <w:kern w:val="0"/>
+                      <w:sz w:val="24"/>
+                    </w:rPr>
+                  </m:ctrlPr>
+                </m:dPr>
+                <m:e>
+                  <m:r>
+                    <w:rPr>
+                      <w:rFonts w:ascii="Cambria Math" w:hAnsi="Cambria Math" w:cs="CourierNew"/>
+                      <w:kern w:val="0"/>
+                      <w:sz w:val="24"/>
+                    </w:rPr>
+                    <m:t>.24</m:t>
+                  </m:r>
+                </m:e>
+              </m:d>
+            </m:num>
+            <m:den>
+              <m:r>
+                <w:rPr>
+                  <w:rFonts w:ascii="Cambria Math" w:hAnsi="Cambria Math" w:cs="CourierNew"/>
+                  <w:kern w:val="0"/>
+                  <w:sz w:val="24"/>
+                </w:rPr>
+                <m:t>1-</m:t>
+              </m:r>
+              <m:d>
+                <m:dPr>
+                  <m:ctrlPr>
+                    <w:rPr>
+                      <w:rFonts w:ascii="Cambria Math" w:hAnsi="Cambria Math" w:cs="CourierNew"/>
+                      <w:i/>
+                      <w:kern w:val="0"/>
+                      <w:sz w:val="24"/>
+                    </w:rPr>
+                  </m:ctrlPr>
+                </m:dPr>
+                <m:e>
+                  <m:r>
+                    <w:rPr>
+                      <w:rFonts w:ascii="Cambria Math" w:hAnsi="Cambria Math" w:cs="CourierNew"/>
+                      <w:kern w:val="0"/>
+                      <w:sz w:val="24"/>
+                    </w:rPr>
+                    <m:t>.24</m:t>
+                  </m:r>
+                </m:e>
+              </m:d>
+            </m:den>
+          </m:f>
+          <m:r>
+            <w:rPr>
+              <w:rFonts w:ascii="Cambria Math" w:hAnsi="Cambria Math" w:cs="CourierNew"/>
+              <w:kern w:val="0"/>
+              <w:sz w:val="24"/>
+            </w:rPr>
+            <m:t>=.</m:t>
+          </m:r>
+          <m:r>
+            <w:rPr>
+              <w:rFonts w:ascii="Cambria Math" w:hAnsi="Cambria Math" w:cs="CourierNew"/>
+              <w:kern w:val="0"/>
+              <w:sz w:val="24"/>
+            </w:rPr>
+            <m:t>32</m:t>
+          </m:r>
+        </m:oMath>
+      </m:oMathPara>
+    </w:p>
+    <w:p>
+      <w:pPr>
+        <w:pStyle w:val="ListParagraph"/>
+        <w:tabs>
+          <w:tab w:val="center" w:pos="4320"/>
+          <w:tab w:val="left" w:pos="7032"/>
+        </w:tabs>
+        <w:autoSpaceDE w:val="0"/>
+        <w:autoSpaceDN w:val="0"/>
+        <w:adjustRightInd w:val="0"/>
+        <w:jc w:val="left"/>
+        <w:rPr>
+          <w:rFonts w:ascii="Candara" w:hAnsi="Candara" w:cs="CourierNew"/>
+          <w:kern w:val="0"/>
+          <w:sz w:val="24"/>
+        </w:rPr>
+      </w:pPr>
+    </w:p>
+    <w:p>
+      <w:pPr>
+        <w:pStyle w:val="ListParagraph"/>
+        <w:tabs>
+          <w:tab w:val="center" w:pos="4320"/>
+          <w:tab w:val="left" w:pos="7032"/>
+        </w:tabs>
+        <w:autoSpaceDE w:val="0"/>
+        <w:autoSpaceDN w:val="0"/>
+        <w:adjustRightInd w:val="0"/>
+        <w:jc w:val="left"/>
+        <w:rPr>
+          <w:rFonts w:ascii="Candara" w:hAnsi="Candara" w:cs="CourierNew"/>
+          <w:kern w:val="0"/>
+          <w:sz w:val="24"/>
+        </w:rPr>
+      </w:pPr>
+      <w:r>
+        <w:rPr>
+          <w:rFonts w:ascii="Candara" w:hAnsi="Candara" w:cs="CourierNew"/>
+          <w:kern w:val="0"/>
+          <w:sz w:val="24"/>
+        </w:rPr>
+        <w:t xml:space="preserve">And therefore, </w:t>
+      </w:r>
+      <m:oMath>
+        <m:sSub>
+          <m:sSubPr>
+            <m:ctrlPr>
+              <w:rPr>
+                <w:rFonts w:ascii="Cambria Math" w:hAnsi="Cambria Math" w:cs="CourierNew"/>
+                <w:i/>
+                <w:kern w:val="0"/>
+                <w:sz w:val="24"/>
+              </w:rPr>
+            </m:ctrlPr>
+          </m:sSubPr>
+          <m:e>
+            <m:r>
+              <w:rPr>
+                <w:rFonts w:ascii="Cambria Math" w:hAnsi="Cambria Math" w:cs="CourierNew"/>
+                <w:kern w:val="0"/>
+                <w:sz w:val="24"/>
+              </w:rPr>
+              <m:t>r</m:t>
+            </m:r>
+          </m:e>
+          <m:sub>
+            <m:r>
+              <w:rPr>
+                <w:rFonts w:ascii="Cambria Math" w:hAnsi="Cambria Math" w:cs="CourierNew"/>
+                <w:kern w:val="0"/>
+                <w:sz w:val="24"/>
+              </w:rPr>
+              <m:t>SATCGPA.HGPA</m:t>
+            </m:r>
+          </m:sub>
+        </m:sSub>
+        <m:r>
+          <w:rPr>
+            <w:rFonts w:ascii="Cambria Math" w:hAnsi="Cambria Math" w:cs="CourierNew"/>
+            <w:kern w:val="0"/>
+            <w:sz w:val="24"/>
+          </w:rPr>
+          <m:t>=</m:t>
+        </m:r>
+        <m:rad>
+          <m:radPr>
+            <m:degHide m:val="1"/>
+            <m:ctrlPr>
+              <w:rPr>
+                <w:rFonts w:ascii="Cambria Math" w:hAnsi="Cambria Math" w:cs="CourierNew"/>
+                <w:i/>
+                <w:kern w:val="0"/>
+                <w:sz w:val="24"/>
+              </w:rPr>
+            </m:ctrlPr>
+          </m:radPr>
+          <m:deg/>
+          <m:e>
+            <m:sSubSup>
+              <m:sSubSupPr>
+                <m:ctrlPr>
+                  <w:rPr>
+                    <w:rFonts w:ascii="Cambria Math" w:hAnsi="Cambria Math" w:cs="CourierNew"/>
+                    <w:i/>
+                    <w:kern w:val="0"/>
+                    <w:sz w:val="24"/>
+                  </w:rPr>
+                </m:ctrlPr>
+              </m:sSubSupPr>
+              <m:e>
+                <m:r>
+                  <w:rPr>
+                    <w:rFonts w:ascii="Cambria Math" w:hAnsi="Cambria Math" w:cs="CourierNew"/>
+                    <w:kern w:val="0"/>
+                    <w:sz w:val="24"/>
+                  </w:rPr>
+                  <m:t>r</m:t>
+                </m:r>
+              </m:e>
+              <m:sub>
+                <m:r>
+                  <w:rPr>
+                    <w:rFonts w:ascii="Cambria Math" w:hAnsi="Cambria Math" w:cs="CourierNew"/>
+                    <w:kern w:val="0"/>
+                    <w:sz w:val="24"/>
+                  </w:rPr>
+                  <m:t>SATCGPA.HGPA</m:t>
+                </m:r>
+              </m:sub>
+              <m:sup>
+                <m:r>
+                  <w:rPr>
+                    <w:rFonts w:ascii="Cambria Math" w:hAnsi="Cambria Math" w:cs="CourierNew"/>
+                    <w:kern w:val="0"/>
+                    <w:sz w:val="24"/>
+                  </w:rPr>
+                  <m:t>2</m:t>
+                </m:r>
+              </m:sup>
+            </m:sSubSup>
+          </m:e>
+        </m:rad>
+        <m:r>
+          <w:rPr>
+            <w:rFonts w:ascii="Cambria Math" w:hAnsi="Cambria Math" w:cs="CourierNew"/>
+            <w:kern w:val="0"/>
+            <w:sz w:val="24"/>
+          </w:rPr>
+          <m:t>=</m:t>
+        </m:r>
+        <m:rad>
+          <m:radPr>
+            <m:degHide m:val="1"/>
+            <m:ctrlPr>
+              <w:rPr>
+                <w:rFonts w:ascii="Cambria Math" w:hAnsi="Cambria Math" w:cs="CourierNew"/>
+                <w:i/>
+                <w:kern w:val="0"/>
+                <w:sz w:val="24"/>
+              </w:rPr>
+            </m:ctrlPr>
+          </m:radPr>
+          <m:deg/>
+          <m:e>
+            <m:r>
+              <w:rPr>
+                <w:rFonts w:ascii="Cambria Math" w:hAnsi="Cambria Math" w:cs="CourierNew"/>
+                <w:kern w:val="0"/>
+                <w:sz w:val="24"/>
+              </w:rPr>
+              <m:t>.</m:t>
+            </m:r>
+            <m:r>
+              <w:rPr>
+                <w:rFonts w:ascii="Cambria Math" w:hAnsi="Cambria Math" w:cs="CourierNew"/>
+                <w:kern w:val="0"/>
+                <w:sz w:val="24"/>
+              </w:rPr>
+              <m:t>32</m:t>
+            </m:r>
+          </m:e>
+        </m:rad>
+        <m:r>
+          <w:rPr>
+            <w:rFonts w:ascii="Cambria Math" w:hAnsi="Cambria Math" w:cs="CourierNew"/>
+            <w:kern w:val="0"/>
+            <w:sz w:val="24"/>
+          </w:rPr>
+          <m:t>=</m:t>
+        </m:r>
+        <m:r>
+          <w:rPr>
+            <w:rFonts w:ascii="Cambria Math" w:hAnsi="Cambria Math" w:cs="CourierNew"/>
+            <w:kern w:val="0"/>
+            <w:sz w:val="24"/>
+          </w:rPr>
+          <m:t>.56</m:t>
+        </m:r>
+      </m:oMath>
+    </w:p>
+    <w:p>
+      <w:pPr>
+        <w:pStyle w:val="ListParagraph"/>
+        <w:tabs>
+          <w:tab w:val="left" w:pos="6036"/>
+        </w:tabs>
+        <w:autoSpaceDE w:val="0"/>
+        <w:autoSpaceDN w:val="0"/>
+        <w:adjustRightInd w:val="0"/>
+        <w:ind w:left="1080"/>
+        <w:jc w:val="left"/>
+        <w:rPr>
+          <w:rFonts w:ascii="Candara" w:hAnsi="Candara" w:cs="CourierNew"/>
+          <w:kern w:val="0"/>
+          <w:sz w:val="24"/>
+        </w:rPr>
+      </w:pPr>
+    </w:p>
+    <w:p>
+      <w:pPr>
+        <w:pStyle w:val="ListParagraph"/>
+        <w:tabs>
+          <w:tab w:val="left" w:pos="6036"/>
+        </w:tabs>
+        <w:autoSpaceDE w:val="0"/>
+        <w:autoSpaceDN w:val="0"/>
+        <w:adjustRightInd w:val="0"/>
+        <w:ind w:left="1080"/>
+        <w:jc w:val="left"/>
+        <w:rPr>
+          <w:rFonts w:ascii="Candara" w:hAnsi="Candara" w:cs="CourierNew"/>
+          <w:kern w:val="0"/>
+          <w:sz w:val="24"/>
+        </w:rPr>
+      </w:pPr>
+    </w:p>
+    <w:p>
+      <w:pPr>
+        <w:pStyle w:val="ListParagraph"/>
+        <w:tabs>
+          <w:tab w:val="left" w:pos="6036"/>
+        </w:tabs>
+        <w:autoSpaceDE w:val="0"/>
+        <w:autoSpaceDN w:val="0"/>
+        <w:adjustRightInd w:val="0"/>
+        <w:ind w:left="1080"/>
         <w:jc w:val="left"/>
         <w:rPr>
           <w:rFonts w:ascii="Candara" w:hAnsi="Candara" w:cs="CourierNew"/>
@@ -4724,6 +7272,273 @@
     </w:lvl>
   </w:abstractNum>
   <w:abstractNum w:abstractNumId="7">
+    <w:nsid w:val="416B6BA5"/>
+    <w:multiLevelType w:val="hybridMultilevel"/>
+    <w:tmpl w:val="5D4C8002"/>
+    <w:lvl w:ilvl="0" w:tplc="0409000F">
+      <w:start w:val="1"/>
+      <w:numFmt w:val="decimal"/>
+      <w:lvlText w:val="%1."/>
+      <w:lvlJc w:val="left"/>
+      <w:pPr>
+        <w:ind w:left="720" w:hanging="360"/>
+      </w:pPr>
+      <w:rPr>
+        <w:rFonts w:hint="default"/>
+      </w:rPr>
+    </w:lvl>
+    <w:lvl w:ilvl="1" w:tplc="04090019" w:tentative="1">
+      <w:start w:val="1"/>
+      <w:numFmt w:val="lowerLetter"/>
+      <w:lvlText w:val="%2."/>
+      <w:lvlJc w:val="left"/>
+      <w:pPr>
+        <w:ind w:left="1440" w:hanging="360"/>
+      </w:pPr>
+    </w:lvl>
+    <w:lvl w:ilvl="2" w:tplc="0409001B" w:tentative="1">
+      <w:start w:val="1"/>
+      <w:numFmt w:val="lowerRoman"/>
+      <w:lvlText w:val="%3."/>
+      <w:lvlJc w:val="right"/>
+      <w:pPr>
+        <w:ind w:left="2160" w:hanging="180"/>
+      </w:pPr>
+    </w:lvl>
+    <w:lvl w:ilvl="3" w:tplc="0409000F" w:tentative="1">
+      <w:start w:val="1"/>
+      <w:numFmt w:val="decimal"/>
+      <w:lvlText w:val="%4."/>
+      <w:lvlJc w:val="left"/>
+      <w:pPr>
+        <w:ind w:left="2880" w:hanging="360"/>
+      </w:pPr>
+    </w:lvl>
+    <w:lvl w:ilvl="4" w:tplc="04090019" w:tentative="1">
+      <w:start w:val="1"/>
+      <w:numFmt w:val="lowerLetter"/>
+      <w:lvlText w:val="%5."/>
+      <w:lvlJc w:val="left"/>
+      <w:pPr>
+        <w:ind w:left="3600" w:hanging="360"/>
+      </w:pPr>
+    </w:lvl>
+    <w:lvl w:ilvl="5" w:tplc="0409001B" w:tentative="1">
+      <w:start w:val="1"/>
+      <w:numFmt w:val="lowerRoman"/>
+      <w:lvlText w:val="%6."/>
+      <w:lvlJc w:val="right"/>
+      <w:pPr>
+        <w:ind w:left="4320" w:hanging="180"/>
+      </w:pPr>
+    </w:lvl>
+    <w:lvl w:ilvl="6" w:tplc="0409000F" w:tentative="1">
+      <w:start w:val="1"/>
+      <w:numFmt w:val="decimal"/>
+      <w:lvlText w:val="%7."/>
+      <w:lvlJc w:val="left"/>
+      <w:pPr>
+        <w:ind w:left="5040" w:hanging="360"/>
+      </w:pPr>
+    </w:lvl>
+    <w:lvl w:ilvl="7" w:tplc="04090019" w:tentative="1">
+      <w:start w:val="1"/>
+      <w:numFmt w:val="lowerLetter"/>
+      <w:lvlText w:val="%8."/>
+      <w:lvlJc w:val="left"/>
+      <w:pPr>
+        <w:ind w:left="5760" w:hanging="360"/>
+      </w:pPr>
+    </w:lvl>
+    <w:lvl w:ilvl="8" w:tplc="0409001B" w:tentative="1">
+      <w:start w:val="1"/>
+      <w:numFmt w:val="lowerRoman"/>
+      <w:lvlText w:val="%9."/>
+      <w:lvlJc w:val="right"/>
+      <w:pPr>
+        <w:ind w:left="6480" w:hanging="180"/>
+      </w:pPr>
+    </w:lvl>
+  </w:abstractNum>
+  <w:abstractNum w:abstractNumId="8">
+    <w:nsid w:val="4F7217B0"/>
+    <w:multiLevelType w:val="hybridMultilevel"/>
+    <w:tmpl w:val="E12A84CE"/>
+    <w:lvl w:ilvl="0" w:tplc="451246F0">
+      <w:start w:val="1"/>
+      <w:numFmt w:val="upperLetter"/>
+      <w:lvlText w:val="%1)"/>
+      <w:lvlJc w:val="left"/>
+      <w:pPr>
+        <w:ind w:left="720" w:hanging="360"/>
+      </w:pPr>
+      <w:rPr>
+        <w:rFonts w:hint="default"/>
+      </w:rPr>
+    </w:lvl>
+    <w:lvl w:ilvl="1" w:tplc="04090019" w:tentative="1">
+      <w:start w:val="1"/>
+      <w:numFmt w:val="lowerLetter"/>
+      <w:lvlText w:val="%2."/>
+      <w:lvlJc w:val="left"/>
+      <w:pPr>
+        <w:ind w:left="1440" w:hanging="360"/>
+      </w:pPr>
+    </w:lvl>
+    <w:lvl w:ilvl="2" w:tplc="0409001B" w:tentative="1">
+      <w:start w:val="1"/>
+      <w:numFmt w:val="lowerRoman"/>
+      <w:lvlText w:val="%3."/>
+      <w:lvlJc w:val="right"/>
+      <w:pPr>
+        <w:ind w:left="2160" w:hanging="180"/>
+      </w:pPr>
+    </w:lvl>
+    <w:lvl w:ilvl="3" w:tplc="0409000F" w:tentative="1">
+      <w:start w:val="1"/>
+      <w:numFmt w:val="decimal"/>
+      <w:lvlText w:val="%4."/>
+      <w:lvlJc w:val="left"/>
+      <w:pPr>
+        <w:ind w:left="2880" w:hanging="360"/>
+      </w:pPr>
+    </w:lvl>
+    <w:lvl w:ilvl="4" w:tplc="04090019" w:tentative="1">
+      <w:start w:val="1"/>
+      <w:numFmt w:val="lowerLetter"/>
+      <w:lvlText w:val="%5."/>
+      <w:lvlJc w:val="left"/>
+      <w:pPr>
+        <w:ind w:left="3600" w:hanging="360"/>
+      </w:pPr>
+    </w:lvl>
+    <w:lvl w:ilvl="5" w:tplc="0409001B" w:tentative="1">
+      <w:start w:val="1"/>
+      <w:numFmt w:val="lowerRoman"/>
+      <w:lvlText w:val="%6."/>
+      <w:lvlJc w:val="right"/>
+      <w:pPr>
+        <w:ind w:left="4320" w:hanging="180"/>
+      </w:pPr>
+    </w:lvl>
+    <w:lvl w:ilvl="6" w:tplc="0409000F" w:tentative="1">
+      <w:start w:val="1"/>
+      <w:numFmt w:val="decimal"/>
+      <w:lvlText w:val="%7."/>
+      <w:lvlJc w:val="left"/>
+      <w:pPr>
+        <w:ind w:left="5040" w:hanging="360"/>
+      </w:pPr>
+    </w:lvl>
+    <w:lvl w:ilvl="7" w:tplc="04090019" w:tentative="1">
+      <w:start w:val="1"/>
+      <w:numFmt w:val="lowerLetter"/>
+      <w:lvlText w:val="%8."/>
+      <w:lvlJc w:val="left"/>
+      <w:pPr>
+        <w:ind w:left="5760" w:hanging="360"/>
+      </w:pPr>
+    </w:lvl>
+    <w:lvl w:ilvl="8" w:tplc="0409001B" w:tentative="1">
+      <w:start w:val="1"/>
+      <w:numFmt w:val="lowerRoman"/>
+      <w:lvlText w:val="%9."/>
+      <w:lvlJc w:val="right"/>
+      <w:pPr>
+        <w:ind w:left="6480" w:hanging="180"/>
+      </w:pPr>
+    </w:lvl>
+  </w:abstractNum>
+  <w:abstractNum w:abstractNumId="9">
+    <w:nsid w:val="640A2DC9"/>
+    <w:multiLevelType w:val="hybridMultilevel"/>
+    <w:tmpl w:val="25660616"/>
+    <w:lvl w:ilvl="0" w:tplc="A03A5EA4">
+      <w:start w:val="1"/>
+      <w:numFmt w:val="upperLetter"/>
+      <w:lvlText w:val="%1)"/>
+      <w:lvlJc w:val="left"/>
+      <w:pPr>
+        <w:ind w:left="1080" w:hanging="360"/>
+      </w:pPr>
+      <w:rPr>
+        <w:rFonts w:hint="default"/>
+      </w:rPr>
+    </w:lvl>
+    <w:lvl w:ilvl="1" w:tplc="04090019" w:tentative="1">
+      <w:start w:val="1"/>
+      <w:numFmt w:val="lowerLetter"/>
+      <w:lvlText w:val="%2."/>
+      <w:lvlJc w:val="left"/>
+      <w:pPr>
+        <w:ind w:left="1800" w:hanging="360"/>
+      </w:pPr>
+    </w:lvl>
+    <w:lvl w:ilvl="2" w:tplc="0409001B" w:tentative="1">
+      <w:start w:val="1"/>
+      <w:numFmt w:val="lowerRoman"/>
+      <w:lvlText w:val="%3."/>
+      <w:lvlJc w:val="right"/>
+      <w:pPr>
+        <w:ind w:left="2520" w:hanging="180"/>
+      </w:pPr>
+    </w:lvl>
+    <w:lvl w:ilvl="3" w:tplc="0409000F" w:tentative="1">
+      <w:start w:val="1"/>
+      <w:numFmt w:val="decimal"/>
+      <w:lvlText w:val="%4."/>
+      <w:lvlJc w:val="left"/>
+      <w:pPr>
+        <w:ind w:left="3240" w:hanging="360"/>
+      </w:pPr>
+    </w:lvl>
+    <w:lvl w:ilvl="4" w:tplc="04090019" w:tentative="1">
+      <w:start w:val="1"/>
+      <w:numFmt w:val="lowerLetter"/>
+      <w:lvlText w:val="%5."/>
+      <w:lvlJc w:val="left"/>
+      <w:pPr>
+        <w:ind w:left="3960" w:hanging="360"/>
+      </w:pPr>
+    </w:lvl>
+    <w:lvl w:ilvl="5" w:tplc="0409001B" w:tentative="1">
+      <w:start w:val="1"/>
+      <w:numFmt w:val="lowerRoman"/>
+      <w:lvlText w:val="%6."/>
+      <w:lvlJc w:val="right"/>
+      <w:pPr>
+        <w:ind w:left="4680" w:hanging="180"/>
+      </w:pPr>
+    </w:lvl>
+    <w:lvl w:ilvl="6" w:tplc="0409000F" w:tentative="1">
+      <w:start w:val="1"/>
+      <w:numFmt w:val="decimal"/>
+      <w:lvlText w:val="%7."/>
+      <w:lvlJc w:val="left"/>
+      <w:pPr>
+        <w:ind w:left="5400" w:hanging="360"/>
+      </w:pPr>
+    </w:lvl>
+    <w:lvl w:ilvl="7" w:tplc="04090019" w:tentative="1">
+      <w:start w:val="1"/>
+      <w:numFmt w:val="lowerLetter"/>
+      <w:lvlText w:val="%8."/>
+      <w:lvlJc w:val="left"/>
+      <w:pPr>
+        <w:ind w:left="6120" w:hanging="360"/>
+      </w:pPr>
+    </w:lvl>
+    <w:lvl w:ilvl="8" w:tplc="0409001B" w:tentative="1">
+      <w:start w:val="1"/>
+      <w:numFmt w:val="lowerRoman"/>
+      <w:lvlText w:val="%9."/>
+      <w:lvlJc w:val="right"/>
+      <w:pPr>
+        <w:ind w:left="6840" w:hanging="180"/>
+      </w:pPr>
+    </w:lvl>
+  </w:abstractNum>
+  <w:abstractNum w:abstractNumId="10">
     <w:nsid w:val="76586F35"/>
     <w:multiLevelType w:val="hybridMultilevel"/>
     <w:tmpl w:val="D71E3672"/>
@@ -4812,7 +7627,7 @@
       </w:pPr>
     </w:lvl>
   </w:abstractNum>
-  <w:abstractNum w:abstractNumId="8">
+  <w:abstractNum w:abstractNumId="11">
     <w:nsid w:val="775D6B79"/>
     <w:multiLevelType w:val="hybridMultilevel"/>
     <w:tmpl w:val="B010E474"/>
@@ -4901,7 +7716,7 @@
       </w:pPr>
     </w:lvl>
   </w:abstractNum>
-  <w:abstractNum w:abstractNumId="9">
+  <w:abstractNum w:abstractNumId="12">
     <w:nsid w:val="777525E3"/>
     <w:multiLevelType w:val="hybridMultilevel"/>
     <w:tmpl w:val="05F02FC8"/>
@@ -4990,7 +7805,7 @@
       </w:pPr>
     </w:lvl>
   </w:abstractNum>
-  <w:abstractNum w:abstractNumId="10">
+  <w:abstractNum w:abstractNumId="13">
     <w:nsid w:val="7C5F2575"/>
     <w:multiLevelType w:val="hybridMultilevel"/>
     <w:tmpl w:val="488A4708"/>
@@ -5086,7 +7901,7 @@
     <w:abstractNumId w:val="1"/>
   </w:num>
   <w:num w:numId="3">
-    <w:abstractNumId w:val="9"/>
+    <w:abstractNumId w:val="12"/>
   </w:num>
   <w:num w:numId="4">
     <w:abstractNumId w:val="0"/>
@@ -5095,7 +7910,7 @@
     <w:abstractNumId w:val="4"/>
   </w:num>
   <w:num w:numId="6">
-    <w:abstractNumId w:val="10"/>
+    <w:abstractNumId w:val="13"/>
   </w:num>
   <w:num w:numId="7">
     <w:abstractNumId w:val="2"/>
@@ -5107,10 +7922,19 @@
     <w:abstractNumId w:val="5"/>
   </w:num>
   <w:num w:numId="10">
+    <w:abstractNumId w:val="11"/>
+  </w:num>
+  <w:num w:numId="11">
+    <w:abstractNumId w:val="10"/>
+  </w:num>
+  <w:num w:numId="12">
+    <w:abstractNumId w:val="7"/>
+  </w:num>
+  <w:num w:numId="13">
     <w:abstractNumId w:val="8"/>
   </w:num>
-  <w:num w:numId="11">
-    <w:abstractNumId w:val="7"/>
+  <w:num w:numId="14">
+    <w:abstractNumId w:val="9"/>
   </w:num>
 </w:numbering>
 </file>

</xml_diff>

<commit_message>
Added HW3; started HW4
</commit_message>
<xml_diff>
--- a/Andrew Peters - HW3.docx
+++ b/Andrew Peters - HW3.docx
@@ -2325,7 +2325,6 @@
           <w:sz w:val="24"/>
         </w:rPr>
       </w:pPr>
-      <w:bookmarkStart w:id="0" w:name="_GoBack"/>
       <w:r>
         <w:rPr>
           <w:noProof/>
@@ -2367,7 +2366,6 @@
           </wp:inline>
         </w:drawing>
       </w:r>
-      <w:bookmarkEnd w:id="0"/>
     </w:p>
     <w:p>
       <w:pPr>
@@ -2584,7 +2582,23 @@
           <w:kern w:val="0"/>
           <w:sz w:val="24"/>
         </w:rPr>
-        <w:t xml:space="preserve">; thus, the history variables in the second model explain approximately 23% of the variance, over and above the medical input variables. This represents a significant improvement over a model with only the medical input variables, </w:t>
+        <w:t>; thus, the history variables in the second model explain approximately 2</w:t>
+      </w:r>
+      <w:r>
+        <w:rPr>
+          <w:rFonts w:ascii="Candara" w:hAnsi="Candara" w:cs="CourierNew"/>
+          <w:kern w:val="0"/>
+          <w:sz w:val="24"/>
+        </w:rPr>
+        <w:t>.</w:t>
+      </w:r>
+      <w:r>
+        <w:rPr>
+          <w:rFonts w:ascii="Candara" w:hAnsi="Candara" w:cs="CourierNew"/>
+          <w:kern w:val="0"/>
+          <w:sz w:val="24"/>
+        </w:rPr>
+        <w:t xml:space="preserve">3% of the variance, over and above the medical input variables. This represents a significant improvement over a model with only the medical input variables, </w:t>
       </w:r>
       <w:proofErr w:type="gramStart"/>
       <w:r>
@@ -3319,6 +3333,14 @@
           <w:kern w:val="0"/>
           <w:sz w:val="24"/>
         </w:rPr>
+        <w:t>.</w:t>
+      </w:r>
+      <w:r>
+        <w:rPr>
+          <w:rFonts w:ascii="Candara" w:hAnsi="Candara" w:cs="CourierNew"/>
+          <w:kern w:val="0"/>
+          <w:sz w:val="24"/>
+        </w:rPr>
         <w:t>7</w:t>
       </w:r>
       <w:r>
@@ -3964,7 +3986,189 @@
           <w:kern w:val="0"/>
           <w:sz w:val="24"/>
         </w:rPr>
-        <w:t xml:space="preserve">Report the results in text by following the template shown in Slide 21 of Lecture 11. </w:t>
+        <w:t xml:space="preserve">Report the results in text by following the template shown in Slide 21 of Lecture </w:t>
+      </w:r>
+    </w:p>
+    <w:p>
+      <w:pPr>
+        <w:tabs>
+          <w:tab w:val="left" w:pos="6036"/>
+        </w:tabs>
+        <w:autoSpaceDE w:val="0"/>
+        <w:autoSpaceDN w:val="0"/>
+        <w:adjustRightInd w:val="0"/>
+        <w:jc w:val="left"/>
+        <w:rPr>
+          <w:rFonts w:ascii="Candara" w:hAnsi="Candara" w:cs="CourierNew"/>
+          <w:b/>
+          <w:kern w:val="0"/>
+          <w:sz w:val="24"/>
+        </w:rPr>
+      </w:pPr>
+    </w:p>
+    <w:p>
+      <w:pPr>
+        <w:tabs>
+          <w:tab w:val="left" w:pos="6036"/>
+        </w:tabs>
+        <w:autoSpaceDE w:val="0"/>
+        <w:autoSpaceDN w:val="0"/>
+        <w:adjustRightInd w:val="0"/>
+        <w:jc w:val="left"/>
+        <w:rPr>
+          <w:rFonts w:ascii="Candara" w:hAnsi="Candara" w:cs="CourierNew"/>
+          <w:b/>
+          <w:kern w:val="0"/>
+          <w:sz w:val="24"/>
+        </w:rPr>
+      </w:pPr>
+      <w:bookmarkStart w:id="0" w:name="_GoBack"/>
+      <w:bookmarkEnd w:id="0"/>
+    </w:p>
+    <w:p>
+      <w:pPr>
+        <w:tabs>
+          <w:tab w:val="left" w:pos="6036"/>
+        </w:tabs>
+        <w:autoSpaceDE w:val="0"/>
+        <w:autoSpaceDN w:val="0"/>
+        <w:adjustRightInd w:val="0"/>
+        <w:jc w:val="left"/>
+        <w:rPr>
+          <w:rFonts w:ascii="Candara" w:hAnsi="Candara" w:cs="CourierNew"/>
+          <w:b/>
+          <w:kern w:val="0"/>
+          <w:sz w:val="24"/>
+        </w:rPr>
+      </w:pPr>
+    </w:p>
+    <w:p>
+      <w:pPr>
+        <w:tabs>
+          <w:tab w:val="left" w:pos="6036"/>
+        </w:tabs>
+        <w:autoSpaceDE w:val="0"/>
+        <w:autoSpaceDN w:val="0"/>
+        <w:adjustRightInd w:val="0"/>
+        <w:jc w:val="left"/>
+        <w:rPr>
+          <w:rFonts w:ascii="Candara" w:hAnsi="Candara" w:cs="CourierNew"/>
+          <w:b/>
+          <w:kern w:val="0"/>
+          <w:sz w:val="24"/>
+        </w:rPr>
+      </w:pPr>
+    </w:p>
+    <w:p>
+      <w:pPr>
+        <w:tabs>
+          <w:tab w:val="left" w:pos="6036"/>
+        </w:tabs>
+        <w:autoSpaceDE w:val="0"/>
+        <w:autoSpaceDN w:val="0"/>
+        <w:adjustRightInd w:val="0"/>
+        <w:jc w:val="left"/>
+        <w:rPr>
+          <w:rFonts w:ascii="Candara" w:hAnsi="Candara" w:cs="CourierNew"/>
+          <w:b/>
+          <w:kern w:val="0"/>
+          <w:sz w:val="24"/>
+        </w:rPr>
+      </w:pPr>
+    </w:p>
+    <w:p>
+      <w:pPr>
+        <w:tabs>
+          <w:tab w:val="left" w:pos="6036"/>
+        </w:tabs>
+        <w:autoSpaceDE w:val="0"/>
+        <w:autoSpaceDN w:val="0"/>
+        <w:adjustRightInd w:val="0"/>
+        <w:jc w:val="left"/>
+        <w:rPr>
+          <w:rFonts w:ascii="Candara" w:hAnsi="Candara" w:cs="CourierNew"/>
+          <w:b/>
+          <w:kern w:val="0"/>
+          <w:sz w:val="24"/>
+        </w:rPr>
+      </w:pPr>
+    </w:p>
+    <w:p>
+      <w:pPr>
+        <w:tabs>
+          <w:tab w:val="left" w:pos="6036"/>
+        </w:tabs>
+        <w:autoSpaceDE w:val="0"/>
+        <w:autoSpaceDN w:val="0"/>
+        <w:adjustRightInd w:val="0"/>
+        <w:jc w:val="left"/>
+        <w:rPr>
+          <w:rFonts w:ascii="Candara" w:hAnsi="Candara" w:cs="CourierNew"/>
+          <w:b/>
+          <w:kern w:val="0"/>
+          <w:sz w:val="24"/>
+        </w:rPr>
+      </w:pPr>
+    </w:p>
+    <w:p>
+      <w:pPr>
+        <w:tabs>
+          <w:tab w:val="left" w:pos="6036"/>
+        </w:tabs>
+        <w:autoSpaceDE w:val="0"/>
+        <w:autoSpaceDN w:val="0"/>
+        <w:adjustRightInd w:val="0"/>
+        <w:jc w:val="left"/>
+        <w:rPr>
+          <w:rFonts w:ascii="Candara" w:hAnsi="Candara" w:cs="CourierNew"/>
+          <w:b/>
+          <w:kern w:val="0"/>
+          <w:sz w:val="24"/>
+        </w:rPr>
+      </w:pPr>
+    </w:p>
+    <w:p>
+      <w:pPr>
+        <w:tabs>
+          <w:tab w:val="left" w:pos="6036"/>
+        </w:tabs>
+        <w:autoSpaceDE w:val="0"/>
+        <w:autoSpaceDN w:val="0"/>
+        <w:adjustRightInd w:val="0"/>
+        <w:jc w:val="left"/>
+        <w:rPr>
+          <w:rFonts w:ascii="Candara" w:hAnsi="Candara" w:cs="CourierNew"/>
+          <w:b/>
+          <w:kern w:val="0"/>
+          <w:sz w:val="24"/>
+        </w:rPr>
+      </w:pPr>
+    </w:p>
+    <w:p>
+      <w:pPr>
+        <w:tabs>
+          <w:tab w:val="left" w:pos="6036"/>
+        </w:tabs>
+        <w:autoSpaceDE w:val="0"/>
+        <w:autoSpaceDN w:val="0"/>
+        <w:adjustRightInd w:val="0"/>
+        <w:jc w:val="left"/>
+        <w:rPr>
+          <w:rFonts w:ascii="Candara" w:hAnsi="Candara" w:cs="CourierNew"/>
+          <w:b/>
+          <w:kern w:val="0"/>
+          <w:sz w:val="24"/>
+        </w:rPr>
+      </w:pPr>
+      <w:r>
+        <w:rPr>
+          <w:rFonts w:ascii="Candara" w:hAnsi="Candara" w:cs="CourierNew"/>
+          <w:b/>
+          <w:kern w:val="0"/>
+          <w:sz w:val="24"/>
+        </w:rPr>
+        <w:lastRenderedPageBreak/>
+        <w:t xml:space="preserve">11. </w:t>
       </w:r>
     </w:p>
     <w:p>
@@ -4140,16 +4344,7 @@
           <w:kern w:val="0"/>
           <w:sz w:val="24"/>
         </w:rPr>
-        <w:t xml:space="preserve">ing out the effect of HGPA from CGPA. You need to use three ways to do this: (a) </w:t>
-      </w:r>
-      <w:r>
-        <w:rPr>
-          <w:rFonts w:ascii="Candara" w:hAnsi="Candara" w:cs="CourierNew"/>
-          <w:kern w:val="0"/>
-          <w:sz w:val="24"/>
-        </w:rPr>
-        <w:lastRenderedPageBreak/>
-        <w:t xml:space="preserve">working on the residuals to compute this correlation using computers (refer to the lecture for this method), (b) using zero-order correlation coefficients to compute this correlation by hand, (c) using R-squares to compute this (squared) correlation by hand. </w:t>
+        <w:t xml:space="preserve">ing out the effect of HGPA from CGPA. You need to use three ways to do this: (a) working on the residuals to compute this correlation using computers (refer to the lecture for this method), (b) using zero-order correlation coefficients to compute this correlation by hand, (c) using R-squares to compute this (squared) correlation by hand. </w:t>
       </w:r>
     </w:p>
     <w:p>
@@ -4366,15 +4561,7 @@
                     <w:kern w:val="0"/>
                     <w:sz w:val="24"/>
                   </w:rPr>
-                  <m:t>SAT.CGP</m:t>
-                </m:r>
-                <m:r>
-                  <w:rPr>
-                    <w:rFonts w:ascii="Cambria Math" w:hAnsi="Cambria Math" w:cs="CourierNew"/>
-                    <w:kern w:val="0"/>
-                    <w:sz w:val="24"/>
-                  </w:rPr>
-                  <m:t>A</m:t>
+                  <m:t>SAT.CGPA</m:t>
                 </m:r>
               </m:sub>
             </m:sSub>
@@ -4446,23 +4633,7 @@
                     <w:kern w:val="0"/>
                     <w:sz w:val="24"/>
                   </w:rPr>
-                  <m:t>(</m:t>
-                </m:r>
-                <m:r>
-                  <w:rPr>
-                    <w:rFonts w:ascii="Cambria Math" w:hAnsi="Cambria Math" w:cs="CourierNew"/>
-                    <w:kern w:val="0"/>
-                    <w:sz w:val="24"/>
-                  </w:rPr>
-                  <m:t>CGPA</m:t>
-                </m:r>
-                <m:r>
-                  <w:rPr>
-                    <w:rFonts w:ascii="Cambria Math" w:hAnsi="Cambria Math" w:cs="CourierNew"/>
-                    <w:kern w:val="0"/>
-                    <w:sz w:val="24"/>
-                  </w:rPr>
-                  <m:t>.HGPA)</m:t>
+                  <m:t>(CGPA.HGPA)</m:t>
                 </m:r>
               </m:sub>
             </m:sSub>
@@ -4518,23 +4689,7 @@
                         <w:kern w:val="0"/>
                         <w:sz w:val="24"/>
                       </w:rPr>
-                      <m:t>(</m:t>
-                    </m:r>
-                    <m:r>
-                      <w:rPr>
-                        <w:rFonts w:ascii="Cambria Math" w:hAnsi="Cambria Math" w:cs="CourierNew"/>
-                        <w:kern w:val="0"/>
-                        <w:sz w:val="24"/>
-                      </w:rPr>
-                      <m:t>CGPA</m:t>
-                    </m:r>
-                    <m:r>
-                      <w:rPr>
-                        <w:rFonts w:ascii="Cambria Math" w:hAnsi="Cambria Math" w:cs="CourierNew"/>
-                        <w:kern w:val="0"/>
-                        <w:sz w:val="24"/>
-                      </w:rPr>
-                      <m:t>.HGPA)</m:t>
+                      <m:t>(CGPA.HGPA)</m:t>
                     </m:r>
                   </m:sub>
                   <m:sup>
@@ -4578,23 +4733,7 @@
                 <w:kern w:val="0"/>
                 <w:sz w:val="24"/>
               </w:rPr>
-              <m:t>(.64)</m:t>
-            </m:r>
-            <m:r>
-              <w:rPr>
-                <w:rFonts w:ascii="Cambria Math" w:hAnsi="Cambria Math" w:cs="CourierNew"/>
-                <w:kern w:val="0"/>
-                <w:sz w:val="24"/>
-              </w:rPr>
-              <m:t>-</m:t>
-            </m:r>
-            <m:r>
-              <w:rPr>
-                <w:rFonts w:ascii="Cambria Math" w:hAnsi="Cambria Math" w:cs="CourierNew"/>
-                <w:kern w:val="0"/>
-                <w:sz w:val="24"/>
-              </w:rPr>
-              <m:t>(.49)(.39)</m:t>
+              <m:t>(.64)-(.49)(.39)</m:t>
             </m:r>
           </m:num>
           <m:den>
@@ -4701,23 +4840,7 @@
           <w:kern w:val="0"/>
           <w:sz w:val="24"/>
         </w:rPr>
-        <w:t>The semi-partial correlation between CGPA and SAT, controlling for effects of  HGPA on CGPA</w:t>
-      </w:r>
-      <w:r>
-        <w:rPr>
-          <w:rFonts w:ascii="Candara" w:hAnsi="Candara" w:cs="CourierNew"/>
-          <w:kern w:val="0"/>
-          <w:sz w:val="24"/>
-        </w:rPr>
-        <w:t>, using coefficients of determination,</w:t>
-      </w:r>
-      <w:r>
-        <w:rPr>
-          <w:rFonts w:ascii="Candara" w:hAnsi="Candara" w:cs="CourierNew"/>
-          <w:kern w:val="0"/>
-          <w:sz w:val="24"/>
-        </w:rPr>
-        <w:t xml:space="preserve"> is</w:t>
+        <w:t>The semi-partial correlation between CGPA and SAT, controlling for effects of  HGPA on CGPA, using coefficients of determination, is</w:t>
       </w:r>
     </w:p>
     <w:p>
@@ -4839,15 +4962,7 @@
                   <w:kern w:val="0"/>
                   <w:sz w:val="24"/>
                 </w:rPr>
-                <m:t>SAT</m:t>
-              </m:r>
-              <m:r>
-                <w:rPr>
-                  <w:rFonts w:ascii="Cambria Math" w:hAnsi="Cambria Math" w:cs="CourierNew"/>
-                  <w:kern w:val="0"/>
-                  <w:sz w:val="24"/>
-                </w:rPr>
-                <m:t>.CGPA&amp;HGPA</m:t>
+                <m:t>SAT.CGPA&amp;HGPA</m:t>
               </m:r>
             </m:sub>
             <m:sup>
@@ -5248,15 +5363,7 @@
           <w:kern w:val="0"/>
           <w:sz w:val="24"/>
         </w:rPr>
-        <w:t xml:space="preserve">is </w:t>
-      </w:r>
-      <w:r>
-        <w:rPr>
-          <w:rFonts w:ascii="Candara" w:hAnsi="Candara" w:cs="CourierNew"/>
-          <w:kern w:val="0"/>
-          <w:sz w:val="24"/>
-        </w:rPr>
-        <w:t xml:space="preserve"> </w:t>
+        <w:t xml:space="preserve">is  </w:t>
       </w:r>
       <w:proofErr w:type="gramEnd"/>
       <m:oMath>
@@ -5320,15 +5427,7 @@
             <w:kern w:val="0"/>
             <w:sz w:val="24"/>
           </w:rPr>
-          <m:t>=0.</m:t>
-        </m:r>
-        <m:r>
-          <w:rPr>
-            <w:rFonts w:ascii="Cambria Math" w:hAnsi="Cambria Math" w:cs="CourierNew"/>
-            <w:kern w:val="0"/>
-            <w:sz w:val="24"/>
-          </w:rPr>
-          <m:t>56</m:t>
+          <m:t>=0.56</m:t>
         </m:r>
       </m:oMath>
       <w:r>
@@ -5497,15 +5596,7 @@
                       <w:kern w:val="0"/>
                       <w:sz w:val="24"/>
                     </w:rPr>
-                    <m:t>SAT.CGP</m:t>
-                  </m:r>
-                  <m:r>
-                    <w:rPr>
-                      <w:rFonts w:ascii="Cambria Math" w:hAnsi="Cambria Math" w:cs="CourierNew"/>
-                      <w:kern w:val="0"/>
-                      <w:sz w:val="24"/>
-                    </w:rPr>
-                    <m:t>A</m:t>
+                    <m:t>SAT.CGPA</m:t>
                   </m:r>
                 </m:sub>
               </m:sSub>
@@ -6342,15 +6433,7 @@
               <w:kern w:val="0"/>
               <w:sz w:val="24"/>
             </w:rPr>
-            <m:t>=.</m:t>
-          </m:r>
-          <m:r>
-            <w:rPr>
-              <w:rFonts w:ascii="Cambria Math" w:hAnsi="Cambria Math" w:cs="CourierNew"/>
-              <w:kern w:val="0"/>
-              <w:sz w:val="24"/>
-            </w:rPr>
-            <m:t>32</m:t>
+            <m:t>=.32</m:t>
           </m:r>
         </m:oMath>
       </m:oMathPara>
@@ -6525,15 +6608,7 @@
                 <w:kern w:val="0"/>
                 <w:sz w:val="24"/>
               </w:rPr>
-              <m:t>.</m:t>
-            </m:r>
-            <m:r>
-              <w:rPr>
-                <w:rFonts w:ascii="Cambria Math" w:hAnsi="Cambria Math" w:cs="CourierNew"/>
-                <w:kern w:val="0"/>
-                <w:sz w:val="24"/>
-              </w:rPr>
-              <m:t>32</m:t>
+              <m:t>.32</m:t>
             </m:r>
           </m:e>
         </m:rad>
@@ -6543,15 +6618,7 @@
             <w:kern w:val="0"/>
             <w:sz w:val="24"/>
           </w:rPr>
-          <m:t>=</m:t>
-        </m:r>
-        <m:r>
-          <w:rPr>
-            <w:rFonts w:ascii="Cambria Math" w:hAnsi="Cambria Math" w:cs="CourierNew"/>
-            <w:kern w:val="0"/>
-            <w:sz w:val="24"/>
-          </w:rPr>
-          <m:t>.56</m:t>
+          <m:t>=.56</m:t>
         </m:r>
       </m:oMath>
     </w:p>

</xml_diff>